<commit_message>
Further updates to Design
Design formatting. Pseudocode changes for interaction with analysis.
Test plan updates.
</commit_message>
<xml_diff>
--- a/Team_C_ProjectDesign_V3.docx
+++ b/Team_C_ProjectDesign_V3.docx
@@ -166,25 +166,6 @@
       </w:pPr>
       <w:r>
         <w:rPr/>
-      </w:r>
-    </w:p>
-    <w:p>
-      <w:pPr>
-        <w:pStyle w:val="Heading1"/>
-        <w:spacing w:lineRule="auto" w:line="240" w:before="0" w:after="200"/>
-        <w:contextualSpacing/>
-        <w:jc w:val="center"/>
-        <w:rPr>
-          <w:rFonts w:cs="Arial Black"/>
-          <w:color w:val="3465A4"/>
-        </w:rPr>
-      </w:pPr>
-      <w:r>
-        <w:rPr>
-          <w:rFonts w:cs="Arial Black"/>
-          <w:color w:val="3465A4"/>
-        </w:rPr>
-        <w:t>PROJECT DESIGN</w:t>
       </w:r>
     </w:p>
     <w:p>
@@ -196,7 +177,36 @@
           <w:color w:val="3465A4"/>
         </w:rPr>
       </w:pPr>
-      <w:ins w:id="0" w:author="Unknown Author" w:date="2014-04-18T14:03:00Z">
+      <w:r>
+        <w:rPr>
+          <w:rFonts w:cs="Arial Black"/>
+          <w:color w:val="3465A4"/>
+        </w:rPr>
+        <w:t>PROJECT DESIGN</w:t>
+      </w:r>
+    </w:p>
+    <w:p>
+      <w:pPr>
+        <w:pStyle w:val="Heading1"/>
+        <w:jc w:val="center"/>
+        <w:rPr/>
+      </w:pPr>
+      <w:del w:id="0" w:author="Unknown Author" w:date="2014-04-18T16:57:00Z">
+        <w:r>
+          <w:rPr/>
+        </w:r>
+      </w:del>
+    </w:p>
+    <w:p>
+      <w:pPr>
+        <w:pStyle w:val="Heading1"/>
+        <w:jc w:val="center"/>
+        <w:rPr>
+          <w:rFonts w:cs="Arial Black"/>
+          <w:color w:val="3465A4"/>
+        </w:rPr>
+      </w:pPr>
+      <w:ins w:id="1" w:author="Unknown Author" w:date="2014-04-18T14:03:00Z">
         <w:r>
           <w:rPr>
             <w:rFonts w:cs="Arial Black"/>
@@ -208,24 +218,35 @@
     </w:p>
     <w:p>
       <w:pPr>
+        <w:pStyle w:val="Heading1"/>
+        <w:jc w:val="center"/>
+        <w:rPr/>
+      </w:pPr>
+      <w:del w:id="2" w:author="Unknown Author" w:date="2014-04-18T16:57:00Z">
+        <w:r>
+          <w:rPr/>
+        </w:r>
+      </w:del>
+    </w:p>
+    <w:p>
+      <w:pPr>
         <w:pStyle w:val="Normal"/>
         <w:spacing w:lineRule="auto" w:line="240" w:before="0" w:after="200"/>
         <w:contextualSpacing/>
         <w:jc w:val="center"/>
         <w:rPr/>
       </w:pPr>
-      <w:r>
-        <w:rPr/>
-      </w:r>
-    </w:p>
-    <w:p>
-      <w:pPr>
-        <w:pStyle w:val="Normal"/>
-        <w:spacing w:lineRule="auto" w:line="240" w:before="0" w:after="0"/>
-        <w:contextualSpacing/>
+      <w:del w:id="3" w:author="Unknown Author" w:date="2014-04-18T16:57:00Z">
+        <w:r>
+          <w:rPr/>
+        </w:r>
+      </w:del>
+    </w:p>
+    <w:p>
+      <w:pPr>
+        <w:pStyle w:val="Heading1"/>
         <w:jc w:val="center"/>
         <w:rPr>
-          <w:rFonts w:ascii="Cambria" w:hAnsi="Cambria"/>
           <w:b/>
           <w:bCs/>
           <w:color w:val="336699"/>
@@ -235,7 +256,6 @@
       </w:pPr>
       <w:r>
         <w:rPr>
-          <w:rFonts w:ascii="Cambria" w:hAnsi="Cambria"/>
           <w:b/>
           <w:bCs/>
           <w:color w:val="336699"/>
@@ -244,10 +264,9 @@
         </w:rPr>
         <w:t>1</w:t>
       </w:r>
-      <w:del w:id="1" w:author="Unknown Author" w:date="2014-04-18T14:03:00Z">
+      <w:del w:id="4" w:author="Unknown Author" w:date="2014-04-18T14:03:00Z">
         <w:r>
           <w:rPr>
-            <w:rFonts w:ascii="Cambria" w:hAnsi="Cambria"/>
             <w:b/>
             <w:bCs/>
             <w:color w:val="336699"/>
@@ -257,10 +276,9 @@
           <w:delText>3</w:delText>
         </w:r>
       </w:del>
-      <w:ins w:id="2" w:author="Unknown Author" w:date="2014-04-18T14:03:00Z">
+      <w:ins w:id="5" w:author="Unknown Author" w:date="2014-04-18T14:03:00Z">
         <w:r>
           <w:rPr>
-            <w:rFonts w:ascii="Cambria" w:hAnsi="Cambria"/>
             <w:b/>
             <w:bCs/>
             <w:color w:val="336699"/>
@@ -272,7 +290,6 @@
       </w:ins>
       <w:r>
         <w:rPr>
-          <w:rFonts w:ascii="Cambria" w:hAnsi="Cambria"/>
           <w:b/>
           <w:bCs/>
           <w:color w:val="336699"/>
@@ -284,24 +301,35 @@
     </w:p>
     <w:p>
       <w:pPr>
-        <w:pStyle w:val="Normal"/>
-        <w:spacing w:lineRule="auto" w:line="240" w:before="0" w:after="0"/>
-        <w:contextualSpacing/>
+        <w:pStyle w:val="Heading1"/>
         <w:jc w:val="center"/>
         <w:rPr/>
       </w:pPr>
-      <w:r>
-        <w:rPr/>
-      </w:r>
-    </w:p>
-    <w:p>
-      <w:pPr>
-        <w:pStyle w:val="Normal"/>
-        <w:spacing w:lineRule="auto" w:line="240" w:before="0" w:after="0"/>
-        <w:contextualSpacing/>
+      <w:del w:id="6" w:author="Unknown Author" w:date="2014-04-18T16:57:00Z">
+        <w:r>
+          <w:rPr/>
+        </w:r>
+      </w:del>
+    </w:p>
+    <w:p>
+      <w:pPr>
+        <w:pStyle w:val="Normal"/>
+        <w:spacing w:lineRule="auto" w:line="240" w:before="0" w:after="200"/>
+        <w:contextualSpacing/>
+        <w:jc w:val="center"/>
+        <w:rPr/>
+      </w:pPr>
+      <w:del w:id="7" w:author="Unknown Author" w:date="2014-04-18T16:57:00Z">
+        <w:r>
+          <w:rPr/>
+        </w:r>
+      </w:del>
+    </w:p>
+    <w:p>
+      <w:pPr>
+        <w:pStyle w:val="Heading1"/>
         <w:jc w:val="center"/>
         <w:rPr>
-          <w:rFonts w:ascii="Cambria" w:hAnsi="Cambria"/>
           <w:b/>
           <w:bCs/>
           <w:color w:val="336699"/>
@@ -311,7 +339,6 @@
       </w:pPr>
       <w:r>
         <w:rPr>
-          <w:rFonts w:ascii="Cambria" w:hAnsi="Cambria"/>
           <w:b/>
           <w:bCs/>
           <w:color w:val="336699"/>
@@ -323,15 +350,29 @@
     </w:p>
     <w:p>
       <w:pPr>
-        <w:pStyle w:val="Normal"/>
-        <w:spacing w:lineRule="auto" w:line="240" w:before="0" w:after="0"/>
-        <w:contextualSpacing/>
+        <w:pStyle w:val="Heading1"/>
         <w:jc w:val="center"/>
         <w:rPr/>
       </w:pPr>
-      <w:r>
-        <w:rPr/>
-      </w:r>
+      <w:del w:id="8" w:author="Unknown Author" w:date="2014-04-18T16:57:00Z">
+        <w:r>
+          <w:rPr/>
+        </w:r>
+      </w:del>
+    </w:p>
+    <w:p>
+      <w:pPr>
+        <w:pStyle w:val="Normal"/>
+        <w:spacing w:lineRule="auto" w:line="240" w:before="0" w:after="200"/>
+        <w:contextualSpacing/>
+        <w:jc w:val="center"/>
+        <w:rPr/>
+      </w:pPr>
+      <w:del w:id="9" w:author="Unknown Author" w:date="2014-04-18T16:57:00Z">
+        <w:r>
+          <w:rPr/>
+        </w:r>
+      </w:del>
     </w:p>
     <w:p>
       <w:pPr>
@@ -346,12 +387,9 @@
           <w:textDirection w:val="lrTb"/>
           <w:docGrid w:type="default" w:linePitch="360" w:charSpace="4294965247"/>
         </w:sectPr>
-        <w:pStyle w:val="Normal"/>
-        <w:spacing w:lineRule="auto" w:line="240" w:before="0" w:after="0"/>
-        <w:contextualSpacing/>
+        <w:pStyle w:val="Heading1"/>
         <w:jc w:val="center"/>
         <w:rPr>
-          <w:rFonts w:ascii="Cambria" w:hAnsi="Cambria"/>
           <w:b/>
           <w:bCs/>
           <w:color w:val="336699"/>
@@ -361,7 +399,6 @@
       </w:pPr>
       <w:r>
         <w:rPr>
-          <w:rFonts w:ascii="Cambria" w:hAnsi="Cambria"/>
           <w:b/>
           <w:bCs/>
           <w:color w:val="336699"/>
@@ -379,7 +416,7 @@
         <w:contextualSpacing/>
         <w:rPr/>
       </w:pPr>
-      <w:ins w:id="3" w:author="Unknown Author" w:date="2014-04-18T13:54:00Z">
+      <w:ins w:id="10" w:author="Unknown Author" w:date="2014-04-18T13:54:00Z">
         <w:r>
           <w:rPr>
             <w:u w:val="none"/>
@@ -433,7 +470,7 @@
         <w:contextualSpacing/>
         <w:rPr/>
       </w:pPr>
-      <w:ins w:id="4" w:author="Unknown Author" w:date="2014-04-18T13:55:00Z">
+      <w:ins w:id="11" w:author="Unknown Author" w:date="2014-04-18T13:55:00Z">
         <w:r>
           <w:rPr/>
           <w:t xml:space="preserve">2. </w:t>
@@ -451,11 +488,9 @@
         <w:contextualSpacing/>
         <w:rPr/>
       </w:pPr>
-      <w:ins w:id="5" w:author="Unknown Author" w:date="2014-04-18T13:55:00Z">
-        <w:r>
-          <w:rPr/>
-        </w:r>
-      </w:ins>
+      <w:r>
+        <w:rPr/>
+      </w:r>
     </w:p>
     <w:p>
       <w:pPr>
@@ -464,7 +499,7 @@
         <w:contextualSpacing/>
         <w:rPr/>
       </w:pPr>
-      <w:ins w:id="6" w:author="Unknown Author" w:date="2014-04-18T13:55:00Z">
+      <w:ins w:id="12" w:author="Unknown Author" w:date="2014-04-18T13:55:00Z">
         <w:r>
           <w:rPr/>
           <w:t xml:space="preserve">2.1 </w:t>
@@ -535,7 +570,7 @@
         <w:contextualSpacing/>
         <w:rPr/>
       </w:pPr>
-      <w:ins w:id="7" w:author="Unknown Author" w:date="2014-04-18T13:55:00Z">
+      <w:ins w:id="13" w:author="Unknown Author" w:date="2014-04-18T13:55:00Z">
         <w:r>
           <w:rPr/>
           <w:t xml:space="preserve">2.2 </w:t>
@@ -608,7 +643,7 @@
         <w:contextualSpacing/>
         <w:rPr/>
       </w:pPr>
-      <w:ins w:id="8" w:author="Unknown Author" w:date="2014-04-18T13:55:00Z">
+      <w:ins w:id="14" w:author="Unknown Author" w:date="2014-04-18T13:55:00Z">
         <w:r>
           <w:rPr/>
           <w:t xml:space="preserve">2.3 </w:t>
@@ -621,28 +656,23 @@
     </w:p>
     <w:p>
       <w:pPr>
-        <w:pStyle w:val="Heading2"/>
-        <w:rPr/>
-      </w:pPr>
-      <w:ins w:id="9" w:author="Unknown Author" w:date="2014-04-18T13:55:00Z">
-        <w:r>
-          <w:rPr/>
-          <w:t xml:space="preserve">2.4 </w:t>
-        </w:r>
-      </w:ins>
-      <w:r>
-        <w:rPr/>
-        <w:t>Scenario 4: Invalid user input</w:t>
+        <w:pStyle w:val="Normal"/>
+        <w:spacing w:lineRule="auto" w:line="240" w:before="0" w:after="0"/>
+        <w:contextualSpacing/>
+        <w:rPr/>
+      </w:pPr>
+      <w:r>
+        <w:rPr/>
         <w:drawing>
-          <wp:anchor behindDoc="0" distT="0" distB="127000" distL="0" distR="0" simplePos="0" locked="0" layoutInCell="1" allowOverlap="1" relativeHeight="1">
+          <wp:anchor behindDoc="0" distT="0" distB="0" distL="0" distR="0" simplePos="0" locked="0" layoutInCell="1" allowOverlap="1" relativeHeight="7">
             <wp:simplePos x="0" y="0"/>
             <wp:positionH relativeFrom="column">
-              <wp:posOffset>-94615</wp:posOffset>
+              <wp:align>center</wp:align>
             </wp:positionH>
             <wp:positionV relativeFrom="paragraph">
-              <wp:posOffset>22225</wp:posOffset>
+              <wp:align>top</wp:align>
             </wp:positionV>
-            <wp:extent cx="5943600" cy="2068830"/>
+            <wp:extent cx="5943600" cy="2068195"/>
             <wp:effectExtent l="0" t="0" r="0" b="0"/>
             <wp:wrapSquare wrapText="largest"/>
             <wp:docPr id="2" name="Picture" descr=""/>
@@ -667,7 +697,7 @@
                   <pic:spPr bwMode="auto">
                     <a:xfrm>
                       <a:off x="0" y="0"/>
-                      <a:ext cx="5943600" cy="2068830"/>
+                      <a:ext cx="5943600" cy="2068195"/>
                     </a:xfrm>
                     <a:prstGeom prst="rect">
                       <a:avLst/>
@@ -689,12 +719,61 @@
     </w:p>
     <w:p>
       <w:pPr>
+        <w:pStyle w:val="Heading2"/>
+        <w:rPr/>
+      </w:pPr>
+      <w:ins w:id="15" w:author="Unknown Author" w:date="2014-04-18T13:55:00Z">
+        <w:r>
+          <w:rPr/>
+          <w:t xml:space="preserve">2.4 </w:t>
+        </w:r>
+      </w:ins>
+      <w:r>
+        <w:rPr/>
+        <w:t>Scenario 4: Invalid user input</w:t>
+      </w:r>
+    </w:p>
+    <w:p>
+      <w:pPr>
+        <w:pStyle w:val="Normal"/>
+        <w:rPr/>
+      </w:pPr>
+      <w:del w:id="16" w:author="Unknown Author" w:date="2014-04-18T17:02:00Z">
+        <w:r>
+          <w:rPr/>
+        </w:r>
+      </w:del>
+    </w:p>
+    <w:p>
+      <w:pPr>
+        <w:pStyle w:val="Normal"/>
+        <w:rPr/>
+      </w:pPr>
+      <w:del w:id="17" w:author="Unknown Author" w:date="2014-04-18T17:02:00Z">
+        <w:r>
+          <w:rPr/>
+        </w:r>
+      </w:del>
+    </w:p>
+    <w:p>
+      <w:pPr>
+        <w:pStyle w:val="Heading2"/>
+        <w:rPr/>
+      </w:pPr>
+      <w:del w:id="18" w:author="Unknown Author" w:date="2014-04-18T17:02:00Z">
+        <w:r>
+          <w:rPr/>
+        </w:r>
+      </w:del>
+    </w:p>
+    <w:p>
+      <w:pPr>
         <w:pStyle w:val="Normal"/>
         <w:suppressAutoHyphens w:val="false"/>
         <w:spacing w:before="0" w:after="0"/>
         <w:rPr/>
       </w:pPr>
-      <w:del w:id="10" w:author="Unknown Author" w:date="2014-04-18T13:56:00Z">
+      <w:del w:id="19" w:author="Unknown Author" w:date="2014-04-18T17:02:00Z">
         <w:r>
           <w:rPr/>
         </w:r>
@@ -707,16 +786,7 @@
         <w:spacing w:before="0" w:after="0"/>
         <w:rPr/>
       </w:pPr>
-      <w:r>
-        <w:rPr/>
-      </w:r>
-    </w:p>
-    <w:p>
-      <w:pPr>
-        <w:pStyle w:val="Heading2"/>
-        <w:rPr/>
-      </w:pPr>
-      <w:del w:id="11" w:author="Unknown Author" w:date="2014-04-18T13:56:00Z">
+      <w:del w:id="20" w:author="Unknown Author" w:date="2014-04-18T17:02:00Z">
         <w:r>
           <w:rPr/>
         </w:r>
@@ -729,7 +799,7 @@
         <w:spacing w:before="0" w:after="0"/>
         <w:rPr/>
       </w:pPr>
-      <w:del w:id="12" w:author="Unknown Author" w:date="2014-04-18T13:56:00Z">
+      <w:del w:id="21" w:author="Unknown Author" w:date="2014-04-18T17:02:00Z">
         <w:r>
           <w:rPr/>
         </w:r>
@@ -742,7 +812,7 @@
         <w:spacing w:before="0" w:after="0"/>
         <w:rPr/>
       </w:pPr>
-      <w:del w:id="13" w:author="Unknown Author" w:date="2014-04-18T13:56:00Z">
+      <w:del w:id="22" w:author="Unknown Author" w:date="2014-04-18T17:02:00Z">
         <w:r>
           <w:rPr/>
         </w:r>
@@ -755,7 +825,7 @@
         <w:spacing w:before="0" w:after="0"/>
         <w:rPr/>
       </w:pPr>
-      <w:del w:id="14" w:author="Unknown Author" w:date="2014-04-18T13:56:00Z">
+      <w:del w:id="23" w:author="Unknown Author" w:date="2014-04-18T17:02:00Z">
         <w:r>
           <w:rPr/>
         </w:r>
@@ -768,127 +838,91 @@
         <w:spacing w:before="0" w:after="0"/>
         <w:rPr/>
       </w:pPr>
-      <w:del w:id="15" w:author="Unknown Author" w:date="2014-04-18T13:56:00Z">
-        <w:r>
-          <w:rPr/>
-        </w:r>
-      </w:del>
-    </w:p>
-    <w:p>
-      <w:pPr>
-        <w:pStyle w:val="Normal"/>
-        <w:suppressAutoHyphens w:val="false"/>
-        <w:spacing w:before="0" w:after="0"/>
-        <w:rPr/>
-      </w:pPr>
-      <w:del w:id="16" w:author="Unknown Author" w:date="2014-04-18T13:56:00Z">
-        <w:r>
-          <w:rPr/>
-        </w:r>
-      </w:del>
-    </w:p>
-    <w:p>
-      <w:pPr>
-        <w:pStyle w:val="Normal"/>
-        <w:suppressAutoHyphens w:val="false"/>
-        <w:spacing w:before="0" w:after="0"/>
-        <w:rPr/>
-      </w:pPr>
-      <w:del w:id="17" w:author="Unknown Author" w:date="2014-04-18T13:56:00Z">
-        <w:r>
-          <w:rPr/>
-        </w:r>
-      </w:del>
-    </w:p>
-    <w:p>
-      <w:pPr>
-        <w:pStyle w:val="Normal"/>
-        <w:suppressAutoHyphens w:val="false"/>
-        <w:spacing w:before="0" w:after="0"/>
-        <w:rPr/>
-      </w:pPr>
-      <w:del w:id="18" w:author="Unknown Author" w:date="2014-04-18T13:56:00Z">
-        <w:r>
-          <w:rPr/>
-        </w:r>
-      </w:del>
+      <w:del w:id="24" w:author="Unknown Author" w:date="2014-04-18T17:02:00Z">
+        <w:r>
+          <w:rPr/>
+        </w:r>
+      </w:del>
+    </w:p>
+    <w:p>
+      <w:pPr>
+        <w:pStyle w:val="Heading2"/>
+        <w:rPr/>
+      </w:pPr>
+      <w:r>
+        <w:rPr/>
+      </w:r>
     </w:p>
     <w:p>
       <w:pPr>
         <w:pStyle w:val="Heading2"/>
         <w:rPr>
-          <w:rPrChange w:id="0" w:author="Unknown Author" w:date="2014-04-18T13:57:00Z"/>
+          <w:rPrChange w:id="0" w:author="" w:date="0-00-00T00:00:00Z"/>
         </w:rPr>
       </w:pPr>
-      <w:ins w:id="19" w:author="Unknown Author" w:date="2014-04-18T13:55:00Z">
-        <w:r>
-          <w:rPr/>
-          <w:t>2</w:t>
-          <w:drawing>
-            <wp:anchor behindDoc="0" distT="0" distB="127000" distL="0" distR="0" simplePos="0" locked="0" layoutInCell="1" allowOverlap="1" relativeHeight="6">
-              <wp:simplePos x="0" y="0"/>
-              <wp:positionH relativeFrom="column">
-                <wp:posOffset>-166370</wp:posOffset>
-              </wp:positionH>
-              <wp:positionV relativeFrom="paragraph">
-                <wp:posOffset>37465</wp:posOffset>
-              </wp:positionV>
-              <wp:extent cx="5943600" cy="1420495"/>
-              <wp:effectExtent l="0" t="0" r="0" b="0"/>
-              <wp:wrapSquare wrapText="largest"/>
-              <wp:docPr id="3" name="Picture" descr=""/>
-              <wp:cNvGraphicFramePr>
-                <a:graphicFrameLocks xmlns:a="http://schemas.openxmlformats.org/drawingml/2006/main" noChangeAspect="1"/>
-              </wp:cNvGraphicFramePr>
-              <a:graphic xmlns:a="http://schemas.openxmlformats.org/drawingml/2006/main">
-                <a:graphicData uri="http://schemas.openxmlformats.org/drawingml/2006/picture">
-                  <pic:pic xmlns:pic="http://schemas.openxmlformats.org/drawingml/2006/picture">
-                    <pic:nvPicPr>
-                      <pic:cNvPr id="3" name="Picture" descr=""/>
-                      <pic:cNvPicPr>
-                        <a:picLocks noChangeAspect="1" noChangeArrowheads="1"/>
-                      </pic:cNvPicPr>
-                    </pic:nvPicPr>
-                    <pic:blipFill>
-                      <a:blip r:embed="rId6"/>
-                      <a:stretch>
-                        <a:fillRect/>
-                      </a:stretch>
-                    </pic:blipFill>
-                    <pic:spPr bwMode="auto">
-                      <a:xfrm>
-                        <a:off x="0" y="0"/>
-                        <a:ext cx="5943600" cy="1420495"/>
-                      </a:xfrm>
-                      <a:prstGeom prst="rect">
-                        <a:avLst/>
-                      </a:prstGeom>
-                      <a:noFill/>
-                      <a:ln w="9525">
-                        <a:noFill/>
-                        <a:miter lim="800000"/>
-                        <a:headEnd/>
-                        <a:tailEnd/>
-                      </a:ln>
-                    </pic:spPr>
-                  </pic:pic>
-                </a:graphicData>
-              </a:graphic>
-            </wp:anchor>
-          </w:drawing>
-        </w:r>
-      </w:ins>
-      <w:ins w:id="20" w:author="Unknown Author" w:date="2014-04-18T13:55:00Z">
-        <w:r>
-          <w:rPr/>
-          <w:t xml:space="preserve">.5 </w:t>
+      <w:ins w:id="25" w:author="Unknown Author" w:date="2014-04-18T13:55:00Z">
+        <w:r>
+          <w:rPr/>
+          <w:t xml:space="preserve">2.5 </w:t>
         </w:r>
       </w:ins>
       <w:r>
         <w:rPr>
-          <w:rPrChange w:id="0" w:author="Unknown Author" w:date="2014-04-18T13:57:00Z"/>
+          <w:rPrChange w:id="0" w:author="" w:date="0-00-00T00:00:00Z"/>
         </w:rPr>
         <w:t>Scenario 5: Packet not transmitted</w:t>
+        <w:drawing>
+          <wp:anchor behindDoc="0" distT="0" distB="127000" distL="0" distR="0" simplePos="0" locked="0" layoutInCell="1" allowOverlap="1" relativeHeight="1">
+            <wp:simplePos x="0" y="0"/>
+            <wp:positionH relativeFrom="column">
+              <wp:posOffset>-166370</wp:posOffset>
+            </wp:positionH>
+            <wp:positionV relativeFrom="paragraph">
+              <wp:posOffset>37465</wp:posOffset>
+            </wp:positionV>
+            <wp:extent cx="5943600" cy="1420495"/>
+            <wp:effectExtent l="0" t="0" r="0" b="0"/>
+            <wp:wrapSquare wrapText="largest"/>
+            <wp:docPr id="3" name="Picture" descr=""/>
+            <wp:cNvGraphicFramePr>
+              <a:graphicFrameLocks xmlns:a="http://schemas.openxmlformats.org/drawingml/2006/main" noChangeAspect="1"/>
+            </wp:cNvGraphicFramePr>
+            <a:graphic xmlns:a="http://schemas.openxmlformats.org/drawingml/2006/main">
+              <a:graphicData uri="http://schemas.openxmlformats.org/drawingml/2006/picture">
+                <pic:pic xmlns:pic="http://schemas.openxmlformats.org/drawingml/2006/picture">
+                  <pic:nvPicPr>
+                    <pic:cNvPr id="3" name="Picture" descr=""/>
+                    <pic:cNvPicPr>
+                      <a:picLocks noChangeAspect="1" noChangeArrowheads="1"/>
+                    </pic:cNvPicPr>
+                  </pic:nvPicPr>
+                  <pic:blipFill>
+                    <a:blip r:embed="rId6"/>
+                    <a:stretch>
+                      <a:fillRect/>
+                    </a:stretch>
+                  </pic:blipFill>
+                  <pic:spPr bwMode="auto">
+                    <a:xfrm>
+                      <a:off x="0" y="0"/>
+                      <a:ext cx="5943600" cy="1420495"/>
+                    </a:xfrm>
+                    <a:prstGeom prst="rect">
+                      <a:avLst/>
+                    </a:prstGeom>
+                    <a:noFill/>
+                    <a:ln w="9525">
+                      <a:noFill/>
+                      <a:miter lim="800000"/>
+                      <a:headEnd/>
+                      <a:tailEnd/>
+                    </a:ln>
+                  </pic:spPr>
+                </pic:pic>
+              </a:graphicData>
+            </a:graphic>
+          </wp:anchor>
+        </w:drawing>
       </w:r>
     </w:p>
     <w:p>
@@ -974,7 +1008,7 @@
         <w:pStyle w:val="Heading2"/>
         <w:rPr/>
       </w:pPr>
-      <w:ins w:id="22" w:author="Unknown Author" w:date="2014-04-18T13:55:00Z">
+      <w:ins w:id="27" w:author="Unknown Author" w:date="2014-04-18T13:55:00Z">
         <w:r>
           <w:rPr/>
           <w:t xml:space="preserve">2.6 </w:t>
@@ -990,92 +1024,88 @@
         <w:pStyle w:val="Heading2"/>
         <w:rPr/>
       </w:pPr>
-      <w:del w:id="23" w:author="Unknown Author" w:date="2014-04-18T13:59:00Z">
-        <w:r>
-          <w:rPr/>
-        </w:r>
-      </w:del>
+      <w:r>
+        <w:rPr/>
+      </w:r>
     </w:p>
     <w:p>
       <w:pPr>
         <w:pStyle w:val="Heading2"/>
         <w:rPr/>
       </w:pPr>
-      <w:ins w:id="24" w:author="Unknown Author" w:date="2014-04-18T13:55:00Z">
+      <w:ins w:id="28" w:author="Unknown Author" w:date="2014-04-18T13:55:00Z">
         <w:r>
           <w:rPr/>
           <w:t xml:space="preserve">2.7 </w:t>
-          <w:drawing>
-            <wp:anchor behindDoc="0" distT="0" distB="0" distL="0" distR="0" simplePos="0" locked="0" layoutInCell="1" allowOverlap="1" relativeHeight="7">
-              <wp:simplePos x="0" y="0"/>
-              <wp:positionH relativeFrom="column">
-                <wp:align>center</wp:align>
-              </wp:positionH>
-              <wp:positionV relativeFrom="paragraph">
-                <wp:align>top</wp:align>
-              </wp:positionV>
-              <wp:extent cx="5943600" cy="2566670"/>
-              <wp:effectExtent l="0" t="0" r="0" b="0"/>
-              <wp:wrapSquare wrapText="largest"/>
-              <wp:docPr id="5" name="Picture" descr=""/>
-              <wp:cNvGraphicFramePr>
-                <a:graphicFrameLocks xmlns:a="http://schemas.openxmlformats.org/drawingml/2006/main" noChangeAspect="1"/>
-              </wp:cNvGraphicFramePr>
-              <a:graphic xmlns:a="http://schemas.openxmlformats.org/drawingml/2006/main">
-                <a:graphicData uri="http://schemas.openxmlformats.org/drawingml/2006/picture">
-                  <pic:pic xmlns:pic="http://schemas.openxmlformats.org/drawingml/2006/picture">
-                    <pic:nvPicPr>
-                      <pic:cNvPr id="5" name="Picture" descr=""/>
-                      <pic:cNvPicPr>
-                        <a:picLocks noChangeAspect="1" noChangeArrowheads="1"/>
-                      </pic:cNvPicPr>
-                    </pic:nvPicPr>
-                    <pic:blipFill>
-                      <a:blip r:embed="rId8"/>
-                      <a:stretch>
-                        <a:fillRect/>
-                      </a:stretch>
-                    </pic:blipFill>
-                    <pic:spPr bwMode="auto">
-                      <a:xfrm>
-                        <a:off x="0" y="0"/>
-                        <a:ext cx="5943600" cy="2566670"/>
-                      </a:xfrm>
-                      <a:prstGeom prst="rect">
-                        <a:avLst/>
-                      </a:prstGeom>
+        </w:r>
+      </w:ins>
+      <w:r>
+        <w:rPr/>
+        <w:t>Scenario 7: Shut-down</w:t>
+        <w:drawing>
+          <wp:anchor behindDoc="0" distT="0" distB="0" distL="0" distR="0" simplePos="0" locked="0" layoutInCell="1" allowOverlap="1" relativeHeight="2">
+            <wp:simplePos x="0" y="0"/>
+            <wp:positionH relativeFrom="column">
+              <wp:align>center</wp:align>
+            </wp:positionH>
+            <wp:positionV relativeFrom="paragraph">
+              <wp:align>top</wp:align>
+            </wp:positionV>
+            <wp:extent cx="5943600" cy="2566670"/>
+            <wp:effectExtent l="0" t="0" r="0" b="0"/>
+            <wp:wrapSquare wrapText="largest"/>
+            <wp:docPr id="5" name="Picture" descr=""/>
+            <wp:cNvGraphicFramePr>
+              <a:graphicFrameLocks xmlns:a="http://schemas.openxmlformats.org/drawingml/2006/main" noChangeAspect="1"/>
+            </wp:cNvGraphicFramePr>
+            <a:graphic xmlns:a="http://schemas.openxmlformats.org/drawingml/2006/main">
+              <a:graphicData uri="http://schemas.openxmlformats.org/drawingml/2006/picture">
+                <pic:pic xmlns:pic="http://schemas.openxmlformats.org/drawingml/2006/picture">
+                  <pic:nvPicPr>
+                    <pic:cNvPr id="5" name="Picture" descr=""/>
+                    <pic:cNvPicPr>
+                      <a:picLocks noChangeAspect="1" noChangeArrowheads="1"/>
+                    </pic:cNvPicPr>
+                  </pic:nvPicPr>
+                  <pic:blipFill>
+                    <a:blip r:embed="rId8"/>
+                    <a:stretch>
+                      <a:fillRect/>
+                    </a:stretch>
+                  </pic:blipFill>
+                  <pic:spPr bwMode="auto">
+                    <a:xfrm>
+                      <a:off x="0" y="0"/>
+                      <a:ext cx="5943600" cy="2566670"/>
+                    </a:xfrm>
+                    <a:prstGeom prst="rect">
+                      <a:avLst/>
+                    </a:prstGeom>
+                    <a:noFill/>
+                    <a:ln w="9525">
                       <a:noFill/>
-                      <a:ln w="9525">
-                        <a:noFill/>
-                        <a:miter lim="800000"/>
-                        <a:headEnd/>
-                        <a:tailEnd/>
-                      </a:ln>
-                    </pic:spPr>
-                  </pic:pic>
-                </a:graphicData>
-              </a:graphic>
-            </wp:anchor>
-          </w:drawing>
-        </w:r>
-      </w:ins>
-      <w:r>
-        <w:rPr/>
-        <w:t>Scenario 7: Shut-down</w:t>
-      </w:r>
-    </w:p>
-    <w:p>
-      <w:pPr>
-        <w:pStyle w:val="Normal"/>
-        <w:spacing w:lineRule="auto" w:line="240" w:before="0" w:after="0"/>
-        <w:contextualSpacing/>
-        <w:rPr/>
-      </w:pPr>
-      <w:del w:id="25" w:author="Unknown Author" w:date="2014-04-18T13:59:00Z">
-        <w:r>
-          <w:rPr/>
-        </w:r>
-      </w:del>
+                      <a:miter lim="800000"/>
+                      <a:headEnd/>
+                      <a:tailEnd/>
+                    </a:ln>
+                  </pic:spPr>
+                </pic:pic>
+              </a:graphicData>
+            </a:graphic>
+          </wp:anchor>
+        </w:drawing>
+      </w:r>
+    </w:p>
+    <w:p>
+      <w:pPr>
+        <w:pStyle w:val="Normal"/>
+        <w:spacing w:lineRule="auto" w:line="240" w:before="0" w:after="0"/>
+        <w:contextualSpacing/>
+        <w:rPr/>
+      </w:pPr>
+      <w:r>
+        <w:rPr/>
+      </w:r>
     </w:p>
     <w:p>
       <w:pPr>
@@ -1148,7 +1178,7 @@
         <w:contextualSpacing/>
         <w:rPr/>
       </w:pPr>
-      <w:ins w:id="26" w:author="Unknown Author" w:date="2014-04-18T14:00:00Z">
+      <w:ins w:id="29" w:author="Unknown Author" w:date="2014-04-18T14:00:00Z">
         <w:r>
           <w:rPr/>
           <w:t xml:space="preserve">3. </w:t>
@@ -1166,11 +1196,9 @@
         <w:contextualSpacing/>
         <w:rPr/>
       </w:pPr>
-      <w:ins w:id="27" w:author="Unknown Author" w:date="2014-04-18T14:00:00Z">
-        <w:r>
-          <w:rPr/>
-        </w:r>
-      </w:ins>
+      <w:r>
+        <w:rPr/>
+      </w:r>
     </w:p>
     <w:p>
       <w:pPr>
@@ -1179,7 +1207,7 @@
         <w:contextualSpacing/>
         <w:rPr/>
       </w:pPr>
-      <w:ins w:id="28" w:author="Unknown Author" w:date="2014-04-18T14:00:00Z">
+      <w:ins w:id="30" w:author="Unknown Author" w:date="2014-04-18T14:00:00Z">
         <w:r>
           <w:rPr/>
           <w:t xml:space="preserve">3.1 </w:t>
@@ -1239,13 +1267,13 @@
         <w:tab/>
         <w:t xml:space="preserve">TextField </w:t>
       </w:r>
-      <w:del w:id="29" w:author="Jamie" w:date="2014-04-16T09:00:00Z">
+      <w:del w:id="31" w:author="Jamie" w:date="2014-04-16T09:00:00Z">
         <w:r>
           <w:rPr/>
           <w:delText>sourceIP</w:delText>
         </w:r>
       </w:del>
-      <w:ins w:id="30" w:author="Jamie" w:date="2014-04-16T09:00:00Z">
+      <w:ins w:id="32" w:author="Jamie" w:date="2014-04-16T09:00:00Z">
         <w:r>
           <w:rPr/>
           <w:t>srcIP</w:t>
@@ -1268,13 +1296,13 @@
         <w:tab/>
         <w:t xml:space="preserve">set </w:t>
       </w:r>
-      <w:del w:id="31" w:author="Jamie" w:date="2014-04-16T09:00:00Z">
+      <w:del w:id="33" w:author="Jamie" w:date="2014-04-16T09:00:00Z">
         <w:r>
           <w:rPr/>
           <w:delText>sourceIP</w:delText>
         </w:r>
       </w:del>
-      <w:ins w:id="32" w:author="Jamie" w:date="2014-04-16T09:00:00Z">
+      <w:ins w:id="34" w:author="Jamie" w:date="2014-04-16T09:00:00Z">
         <w:r>
           <w:rPr/>
           <w:t>srcIP</w:t>
@@ -1297,13 +1325,13 @@
         <w:tab/>
         <w:t xml:space="preserve">TextField </w:t>
       </w:r>
-      <w:del w:id="33" w:author="Jamie" w:date="2014-04-16T09:00:00Z">
+      <w:del w:id="35" w:author="Jamie" w:date="2014-04-16T09:00:00Z">
         <w:r>
           <w:rPr/>
           <w:delText>sourceIP</w:delText>
         </w:r>
       </w:del>
-      <w:ins w:id="34" w:author="Jamie" w:date="2014-04-16T09:00:00Z">
+      <w:ins w:id="36" w:author="Jamie" w:date="2014-04-16T09:00:00Z">
         <w:r>
           <w:rPr/>
           <w:t>srcIP</w:t>
@@ -1326,13 +1354,13 @@
         <w:tab/>
         <w:t xml:space="preserve">set </w:t>
       </w:r>
-      <w:del w:id="35" w:author="Jamie" w:date="2014-04-16T09:00:00Z">
+      <w:del w:id="37" w:author="Jamie" w:date="2014-04-16T09:00:00Z">
         <w:r>
           <w:rPr/>
           <w:delText>sourceIP</w:delText>
         </w:r>
       </w:del>
-      <w:ins w:id="36" w:author="Jamie" w:date="2014-04-16T09:00:00Z">
+      <w:ins w:id="38" w:author="Jamie" w:date="2014-04-16T09:00:00Z">
         <w:r>
           <w:rPr/>
           <w:t>srcIP</w:t>
@@ -1355,13 +1383,13 @@
         <w:tab/>
         <w:t xml:space="preserve">TextField </w:t>
       </w:r>
-      <w:del w:id="37" w:author="Jamie" w:date="2014-04-16T09:00:00Z">
+      <w:del w:id="39" w:author="Jamie" w:date="2014-04-16T09:00:00Z">
         <w:r>
           <w:rPr/>
           <w:delText>sourceIP</w:delText>
         </w:r>
       </w:del>
-      <w:ins w:id="38" w:author="Jamie" w:date="2014-04-16T09:00:00Z">
+      <w:ins w:id="40" w:author="Jamie" w:date="2014-04-16T09:00:00Z">
         <w:r>
           <w:rPr/>
           <w:t>srcIP</w:t>
@@ -1384,13 +1412,13 @@
         <w:rPr/>
         <w:t xml:space="preserve">set </w:t>
       </w:r>
-      <w:del w:id="39" w:author="Jamie" w:date="2014-04-16T09:00:00Z">
+      <w:del w:id="41" w:author="Jamie" w:date="2014-04-16T09:00:00Z">
         <w:r>
           <w:rPr/>
           <w:delText>sourceIP</w:delText>
         </w:r>
       </w:del>
-      <w:ins w:id="40" w:author="Jamie" w:date="2014-04-16T09:00:00Z">
+      <w:ins w:id="42" w:author="Jamie" w:date="2014-04-16T09:00:00Z">
         <w:r>
           <w:rPr/>
           <w:t>srcIP</w:t>
@@ -1413,13 +1441,13 @@
         <w:tab/>
         <w:t xml:space="preserve">TextField </w:t>
       </w:r>
-      <w:del w:id="41" w:author="Jamie" w:date="2014-04-16T09:00:00Z">
+      <w:del w:id="43" w:author="Jamie" w:date="2014-04-16T09:00:00Z">
         <w:r>
           <w:rPr/>
           <w:delText>sourceIP</w:delText>
         </w:r>
       </w:del>
-      <w:ins w:id="42" w:author="Jamie" w:date="2014-04-16T09:00:00Z">
+      <w:ins w:id="44" w:author="Jamie" w:date="2014-04-16T09:00:00Z">
         <w:r>
           <w:rPr/>
           <w:t>srcIP</w:t>
@@ -1442,13 +1470,13 @@
         <w:tab/>
         <w:t xml:space="preserve">set </w:t>
       </w:r>
-      <w:del w:id="43" w:author="Jamie" w:date="2014-04-16T09:00:00Z">
+      <w:del w:id="45" w:author="Jamie" w:date="2014-04-16T09:00:00Z">
         <w:r>
           <w:rPr/>
           <w:delText>sourceIP</w:delText>
         </w:r>
       </w:del>
-      <w:ins w:id="44" w:author="Jamie" w:date="2014-04-16T09:00:00Z">
+      <w:ins w:id="46" w:author="Jamie" w:date="2014-04-16T09:00:00Z">
         <w:r>
           <w:rPr/>
           <w:t>srcIP</w:t>
@@ -1482,13 +1510,13 @@
         <w:tab/>
         <w:t xml:space="preserve">TextField </w:t>
       </w:r>
-      <w:del w:id="45" w:author="Jamie" w:date="2014-04-16T09:00:00Z">
+      <w:del w:id="47" w:author="Jamie" w:date="2014-04-16T09:00:00Z">
         <w:r>
           <w:rPr/>
           <w:delText>destinationIP</w:delText>
         </w:r>
       </w:del>
-      <w:ins w:id="46" w:author="Jamie" w:date="2014-04-16T09:00:00Z">
+      <w:ins w:id="48" w:author="Jamie" w:date="2014-04-16T09:00:00Z">
         <w:r>
           <w:rPr/>
           <w:t>dstIP</w:t>
@@ -1511,13 +1539,13 @@
         <w:tab/>
         <w:t xml:space="preserve">set </w:t>
       </w:r>
-      <w:del w:id="47" w:author="Jamie" w:date="2014-04-16T09:00:00Z">
+      <w:del w:id="49" w:author="Jamie" w:date="2014-04-16T09:00:00Z">
         <w:r>
           <w:rPr/>
           <w:delText>destinationIP</w:delText>
         </w:r>
       </w:del>
-      <w:ins w:id="48" w:author="Jamie" w:date="2014-04-16T09:00:00Z">
+      <w:ins w:id="50" w:author="Jamie" w:date="2014-04-16T09:00:00Z">
         <w:r>
           <w:rPr/>
           <w:t>dstIP</w:t>
@@ -1540,13 +1568,13 @@
         <w:tab/>
         <w:t xml:space="preserve">TextField </w:t>
       </w:r>
-      <w:del w:id="49" w:author="Jamie" w:date="2014-04-16T09:00:00Z">
+      <w:del w:id="51" w:author="Jamie" w:date="2014-04-16T09:00:00Z">
         <w:r>
           <w:rPr/>
           <w:delText>destinationIP</w:delText>
         </w:r>
       </w:del>
-      <w:ins w:id="50" w:author="Jamie" w:date="2014-04-16T09:00:00Z">
+      <w:ins w:id="52" w:author="Jamie" w:date="2014-04-16T09:00:00Z">
         <w:r>
           <w:rPr/>
           <w:t>dstIP</w:t>
@@ -1569,13 +1597,13 @@
         <w:tab/>
         <w:t xml:space="preserve">set </w:t>
       </w:r>
-      <w:del w:id="51" w:author="Jamie" w:date="2014-04-16T09:00:00Z">
+      <w:del w:id="53" w:author="Jamie" w:date="2014-04-16T09:00:00Z">
         <w:r>
           <w:rPr/>
           <w:delText>destinationIP</w:delText>
         </w:r>
       </w:del>
-      <w:ins w:id="52" w:author="Jamie" w:date="2014-04-16T09:00:00Z">
+      <w:ins w:id="54" w:author="Jamie" w:date="2014-04-16T09:00:00Z">
         <w:r>
           <w:rPr/>
           <w:t>dstIP</w:t>
@@ -1598,13 +1626,13 @@
         <w:tab/>
         <w:t xml:space="preserve">TextField </w:t>
       </w:r>
-      <w:del w:id="53" w:author="Jamie" w:date="2014-04-16T09:00:00Z">
+      <w:del w:id="55" w:author="Jamie" w:date="2014-04-16T09:00:00Z">
         <w:r>
           <w:rPr/>
           <w:delText>destinationIP</w:delText>
         </w:r>
       </w:del>
-      <w:ins w:id="54" w:author="Jamie" w:date="2014-04-16T09:00:00Z">
+      <w:ins w:id="56" w:author="Jamie" w:date="2014-04-16T09:00:00Z">
         <w:r>
           <w:rPr/>
           <w:t>dstIP</w:t>
@@ -1627,13 +1655,13 @@
         <w:tab/>
         <w:t xml:space="preserve">set </w:t>
       </w:r>
-      <w:del w:id="55" w:author="Jamie" w:date="2014-04-16T09:00:00Z">
+      <w:del w:id="57" w:author="Jamie" w:date="2014-04-16T09:00:00Z">
         <w:r>
           <w:rPr/>
           <w:delText>destinationIP</w:delText>
         </w:r>
       </w:del>
-      <w:ins w:id="56" w:author="Jamie" w:date="2014-04-16T09:00:00Z">
+      <w:ins w:id="58" w:author="Jamie" w:date="2014-04-16T09:00:00Z">
         <w:r>
           <w:rPr/>
           <w:t>dstIP</w:t>
@@ -1656,13 +1684,13 @@
         <w:tab/>
         <w:t xml:space="preserve">TextField </w:t>
       </w:r>
-      <w:del w:id="57" w:author="Jamie" w:date="2014-04-16T09:00:00Z">
+      <w:del w:id="59" w:author="Jamie" w:date="2014-04-16T09:00:00Z">
         <w:r>
           <w:rPr/>
           <w:delText>destinationIP</w:delText>
         </w:r>
       </w:del>
-      <w:ins w:id="58" w:author="Jamie" w:date="2014-04-16T09:00:00Z">
+      <w:ins w:id="60" w:author="Jamie" w:date="2014-04-16T09:00:00Z">
         <w:r>
           <w:rPr/>
           <w:t>dstIP</w:t>
@@ -1685,13 +1713,13 @@
         <w:tab/>
         <w:t xml:space="preserve">set </w:t>
       </w:r>
-      <w:del w:id="59" w:author="Jamie" w:date="2014-04-16T09:00:00Z">
+      <w:del w:id="61" w:author="Jamie" w:date="2014-04-16T09:00:00Z">
         <w:r>
           <w:rPr/>
           <w:delText>destinationIP</w:delText>
         </w:r>
       </w:del>
-      <w:ins w:id="60" w:author="Jamie" w:date="2014-04-16T09:00:00Z">
+      <w:ins w:id="62" w:author="Jamie" w:date="2014-04-16T09:00:00Z">
         <w:r>
           <w:rPr/>
           <w:t>dstIP</w:t>
@@ -1901,13 +1929,13 @@
         <w:tab/>
         <w:t xml:space="preserve">add </w:t>
       </w:r>
-      <w:del w:id="61" w:author="Jamie" w:date="2014-04-16T09:00:00Z">
+      <w:del w:id="63" w:author="Jamie" w:date="2014-04-16T09:00:00Z">
         <w:r>
           <w:rPr/>
           <w:delText>sourceIP</w:delText>
         </w:r>
       </w:del>
-      <w:ins w:id="62" w:author="Jamie" w:date="2014-04-16T09:00:00Z">
+      <w:ins w:id="64" w:author="Jamie" w:date="2014-04-16T09:00:00Z">
         <w:r>
           <w:rPr/>
           <w:t>srcIP</w:t>
@@ -1917,13 +1945,13 @@
         <w:rPr/>
         <w:t xml:space="preserve">1, </w:t>
       </w:r>
-      <w:del w:id="63" w:author="Jamie" w:date="2014-04-16T09:00:00Z">
+      <w:del w:id="65" w:author="Jamie" w:date="2014-04-16T09:00:00Z">
         <w:r>
           <w:rPr/>
           <w:delText>sourceIP</w:delText>
         </w:r>
       </w:del>
-      <w:ins w:id="64" w:author="Jamie" w:date="2014-04-16T09:00:00Z">
+      <w:ins w:id="66" w:author="Jamie" w:date="2014-04-16T09:00:00Z">
         <w:r>
           <w:rPr/>
           <w:t>srcIP</w:t>
@@ -1933,13 +1961,13 @@
         <w:rPr/>
         <w:t xml:space="preserve">2, </w:t>
       </w:r>
-      <w:del w:id="65" w:author="Jamie" w:date="2014-04-16T09:00:00Z">
+      <w:del w:id="67" w:author="Jamie" w:date="2014-04-16T09:00:00Z">
         <w:r>
           <w:rPr/>
           <w:delText>sourceIP</w:delText>
         </w:r>
       </w:del>
-      <w:ins w:id="66" w:author="Jamie" w:date="2014-04-16T09:00:00Z">
+      <w:ins w:id="68" w:author="Jamie" w:date="2014-04-16T09:00:00Z">
         <w:r>
           <w:rPr/>
           <w:t>srcIP</w:t>
@@ -1949,13 +1977,13 @@
         <w:rPr/>
         <w:t xml:space="preserve">3, </w:t>
       </w:r>
-      <w:del w:id="67" w:author="Jamie" w:date="2014-04-16T09:00:00Z">
+      <w:del w:id="69" w:author="Jamie" w:date="2014-04-16T09:00:00Z">
         <w:r>
           <w:rPr/>
           <w:delText>sourceIP</w:delText>
         </w:r>
       </w:del>
-      <w:ins w:id="68" w:author="Jamie" w:date="2014-04-16T09:00:00Z">
+      <w:ins w:id="70" w:author="Jamie" w:date="2014-04-16T09:00:00Z">
         <w:r>
           <w:rPr/>
           <w:t>srcIP</w:t>
@@ -1978,13 +2006,13 @@
         <w:tab/>
         <w:t xml:space="preserve">add </w:t>
       </w:r>
-      <w:del w:id="69" w:author="Jamie" w:date="2014-04-16T09:00:00Z">
+      <w:del w:id="71" w:author="Jamie" w:date="2014-04-16T09:00:00Z">
         <w:r>
           <w:rPr/>
           <w:delText>destinationIP</w:delText>
         </w:r>
       </w:del>
-      <w:ins w:id="70" w:author="Jamie" w:date="2014-04-16T09:00:00Z">
+      <w:ins w:id="72" w:author="Jamie" w:date="2014-04-16T09:00:00Z">
         <w:r>
           <w:rPr/>
           <w:t>dstIP</w:t>
@@ -1994,13 +2022,13 @@
         <w:rPr/>
         <w:t xml:space="preserve">1, </w:t>
       </w:r>
-      <w:del w:id="71" w:author="Jamie" w:date="2014-04-16T09:00:00Z">
+      <w:del w:id="73" w:author="Jamie" w:date="2014-04-16T09:00:00Z">
         <w:r>
           <w:rPr/>
           <w:delText>destinationIP</w:delText>
         </w:r>
       </w:del>
-      <w:ins w:id="72" w:author="Jamie" w:date="2014-04-16T09:00:00Z">
+      <w:ins w:id="74" w:author="Jamie" w:date="2014-04-16T09:00:00Z">
         <w:r>
           <w:rPr/>
           <w:t>dstIP</w:t>
@@ -2010,13 +2038,13 @@
         <w:rPr/>
         <w:t xml:space="preserve">2, </w:t>
       </w:r>
-      <w:del w:id="73" w:author="Jamie" w:date="2014-04-16T09:00:00Z">
+      <w:del w:id="75" w:author="Jamie" w:date="2014-04-16T09:00:00Z">
         <w:r>
           <w:rPr/>
           <w:delText>destinationIP</w:delText>
         </w:r>
       </w:del>
-      <w:ins w:id="74" w:author="Jamie" w:date="2014-04-16T09:00:00Z">
+      <w:ins w:id="76" w:author="Jamie" w:date="2014-04-16T09:00:00Z">
         <w:r>
           <w:rPr/>
           <w:t>dstIP</w:t>
@@ -2026,13 +2054,13 @@
         <w:rPr/>
         <w:t xml:space="preserve">3, </w:t>
       </w:r>
-      <w:del w:id="75" w:author="Jamie" w:date="2014-04-16T09:00:00Z">
+      <w:del w:id="77" w:author="Jamie" w:date="2014-04-16T09:00:00Z">
         <w:r>
           <w:rPr/>
           <w:delText>destinationIP</w:delText>
         </w:r>
       </w:del>
-      <w:ins w:id="76" w:author="Jamie" w:date="2014-04-16T09:00:00Z">
+      <w:ins w:id="78" w:author="Jamie" w:date="2014-04-16T09:00:00Z">
         <w:r>
           <w:rPr/>
           <w:t>dstIP</w:t>
@@ -2200,19 +2228,19 @@
         <w:contextualSpacing/>
         <w:rPr/>
       </w:pPr>
-      <w:del w:id="77" w:author="Jamie" w:date="2014-04-16T08:56:00Z">
+      <w:del w:id="79" w:author="Jamie" w:date="2014-04-16T08:56:00Z">
         <w:r>
           <w:rPr/>
           <w:delText>concatenate sourceIP</w:delText>
         </w:r>
       </w:del>
-      <w:del w:id="78" w:author="Unknown Author" w:date="2014-04-17T16:31:00Z">
+      <w:del w:id="80" w:author="Unknown Author" w:date="2014-04-17T16:31:00Z">
         <w:r>
           <w:rPr/>
           <w:delText>srcIP</w:delText>
         </w:r>
       </w:del>
-      <w:del w:id="79" w:author="Jamie" w:date="2014-04-16T08:56:00Z">
+      <w:del w:id="81" w:author="Jamie" w:date="2014-04-16T08:56:00Z">
         <w:r>
           <w:rPr/>
           <w:delText xml:space="preserve"> text fields;</w:delText>
@@ -2227,7 +2255,7 @@
         <w:contextualSpacing/>
         <w:rPr/>
       </w:pPr>
-      <w:del w:id="80" w:author="Jamie" w:date="2014-04-16T08:56:00Z">
+      <w:del w:id="82" w:author="Jamie" w:date="2014-04-16T08:56:00Z">
         <w:r>
           <w:rPr/>
           <w:tab/>
@@ -2236,13 +2264,13 @@
           <w:delText>concatenate destinationIP</w:delText>
         </w:r>
       </w:del>
-      <w:del w:id="81" w:author="Unknown Author" w:date="2014-04-17T16:31:00Z">
+      <w:del w:id="83" w:author="Unknown Author" w:date="2014-04-17T16:31:00Z">
         <w:r>
           <w:rPr/>
           <w:delText>dstIP</w:delText>
         </w:r>
       </w:del>
-      <w:del w:id="82" w:author="Jamie" w:date="2014-04-16T08:56:00Z">
+      <w:del w:id="84" w:author="Jamie" w:date="2014-04-16T08:56:00Z">
         <w:r>
           <w:rPr/>
           <w:delText xml:space="preserve"> text fields;</w:delText>
@@ -2261,199 +2289,199 @@
         <w:rPr/>
         <w:t>Packet originalPacket = new Packet(</w:t>
       </w:r>
-      <w:ins w:id="83" w:author="Jamie" w:date="2014-04-16T09:00:00Z">
+      <w:ins w:id="85" w:author="Jamie" w:date="2014-04-16T09:00:00Z">
         <w:r>
           <w:rPr/>
           <w:t>srcIP</w:t>
         </w:r>
       </w:ins>
-      <w:ins w:id="84" w:author="Jamie" w:date="2014-04-16T08:58:00Z">
+      <w:ins w:id="86" w:author="Jamie" w:date="2014-04-16T08:58:00Z">
         <w:r>
           <w:rPr/>
           <w:t>1</w:t>
         </w:r>
       </w:ins>
-      <w:ins w:id="85" w:author="Jamie" w:date="2014-04-16T09:00:00Z">
+      <w:ins w:id="87" w:author="Jamie" w:date="2014-04-16T09:00:00Z">
         <w:r>
           <w:rPr/>
           <w:t xml:space="preserve"> </w:t>
         </w:r>
       </w:ins>
-      <w:ins w:id="86" w:author="Jamie" w:date="2014-04-16T09:03:00Z">
+      <w:ins w:id="88" w:author="Jamie" w:date="2014-04-16T09:03:00Z">
         <w:r>
           <w:rPr/>
           <w:t>int</w:t>
         </w:r>
       </w:ins>
-      <w:ins w:id="87" w:author="Jamie" w:date="2014-04-16T08:58:00Z">
+      <w:ins w:id="89" w:author="Jamie" w:date="2014-04-16T08:58:00Z">
         <w:r>
           <w:rPr/>
           <w:t xml:space="preserve">, </w:t>
         </w:r>
       </w:ins>
-      <w:ins w:id="88" w:author="Jamie" w:date="2014-04-16T09:00:00Z">
+      <w:ins w:id="90" w:author="Jamie" w:date="2014-04-16T09:00:00Z">
         <w:r>
           <w:rPr/>
           <w:t>srcIP</w:t>
         </w:r>
       </w:ins>
-      <w:ins w:id="89" w:author="Jamie" w:date="2014-04-16T08:58:00Z">
+      <w:ins w:id="91" w:author="Jamie" w:date="2014-04-16T08:58:00Z">
         <w:r>
           <w:rPr/>
           <w:t>2</w:t>
         </w:r>
       </w:ins>
-      <w:ins w:id="90" w:author="Jamie" w:date="2014-04-16T09:03:00Z">
+      <w:ins w:id="92" w:author="Jamie" w:date="2014-04-16T09:03:00Z">
         <w:r>
           <w:rPr/>
           <w:t xml:space="preserve"> int</w:t>
         </w:r>
       </w:ins>
-      <w:ins w:id="91" w:author="Jamie" w:date="2014-04-16T08:58:00Z">
+      <w:ins w:id="93" w:author="Jamie" w:date="2014-04-16T08:58:00Z">
         <w:r>
           <w:rPr/>
           <w:t xml:space="preserve">, </w:t>
         </w:r>
       </w:ins>
-      <w:ins w:id="92" w:author="Jamie" w:date="2014-04-16T09:00:00Z">
+      <w:ins w:id="94" w:author="Jamie" w:date="2014-04-16T09:00:00Z">
         <w:r>
           <w:rPr/>
           <w:t>srcIP</w:t>
         </w:r>
       </w:ins>
-      <w:ins w:id="93" w:author="Jamie" w:date="2014-04-16T08:58:00Z">
+      <w:ins w:id="95" w:author="Jamie" w:date="2014-04-16T08:58:00Z">
         <w:r>
           <w:rPr/>
           <w:t>3</w:t>
         </w:r>
       </w:ins>
-      <w:ins w:id="94" w:author="Jamie" w:date="2014-04-16T09:04:00Z">
+      <w:ins w:id="96" w:author="Jamie" w:date="2014-04-16T09:04:00Z">
         <w:r>
           <w:rPr/>
           <w:t xml:space="preserve"> int</w:t>
         </w:r>
       </w:ins>
-      <w:ins w:id="95" w:author="Jamie" w:date="2014-04-16T08:58:00Z">
+      <w:ins w:id="97" w:author="Jamie" w:date="2014-04-16T08:58:00Z">
         <w:r>
           <w:rPr/>
           <w:t xml:space="preserve">, </w:t>
         </w:r>
       </w:ins>
-      <w:ins w:id="96" w:author="Jamie" w:date="2014-04-16T09:00:00Z">
+      <w:ins w:id="98" w:author="Jamie" w:date="2014-04-16T09:00:00Z">
         <w:r>
           <w:rPr/>
           <w:t>srcIP</w:t>
         </w:r>
       </w:ins>
-      <w:ins w:id="97" w:author="Jamie" w:date="2014-04-16T08:58:00Z">
+      <w:ins w:id="99" w:author="Jamie" w:date="2014-04-16T08:58:00Z">
         <w:r>
           <w:rPr/>
           <w:t>4</w:t>
         </w:r>
       </w:ins>
-      <w:ins w:id="98" w:author="Jamie" w:date="2014-04-16T09:04:00Z">
+      <w:ins w:id="100" w:author="Jamie" w:date="2014-04-16T09:04:00Z">
         <w:r>
           <w:rPr/>
           <w:t xml:space="preserve"> int</w:t>
         </w:r>
       </w:ins>
-      <w:ins w:id="99" w:author="Jamie" w:date="2014-04-16T08:59:00Z">
+      <w:ins w:id="101" w:author="Jamie" w:date="2014-04-16T08:59:00Z">
         <w:r>
           <w:rPr/>
           <w:t xml:space="preserve">, </w:t>
         </w:r>
       </w:ins>
-      <w:ins w:id="100" w:author="Jamie" w:date="2014-04-16T09:00:00Z">
+      <w:ins w:id="102" w:author="Jamie" w:date="2014-04-16T09:00:00Z">
         <w:r>
           <w:rPr/>
           <w:t>dstIP</w:t>
         </w:r>
       </w:ins>
-      <w:ins w:id="101" w:author="Jamie" w:date="2014-04-16T08:59:00Z">
+      <w:ins w:id="103" w:author="Jamie" w:date="2014-04-16T08:59:00Z">
         <w:r>
           <w:rPr/>
           <w:t>1</w:t>
         </w:r>
       </w:ins>
-      <w:ins w:id="102" w:author="Jamie" w:date="2014-04-16T09:04:00Z">
+      <w:ins w:id="104" w:author="Jamie" w:date="2014-04-16T09:04:00Z">
         <w:r>
           <w:rPr/>
           <w:t xml:space="preserve"> int</w:t>
         </w:r>
       </w:ins>
-      <w:ins w:id="103" w:author="Jamie" w:date="2014-04-16T08:59:00Z">
+      <w:ins w:id="105" w:author="Jamie" w:date="2014-04-16T08:59:00Z">
         <w:r>
           <w:rPr/>
           <w:t xml:space="preserve">, </w:t>
         </w:r>
       </w:ins>
-      <w:ins w:id="104" w:author="Jamie" w:date="2014-04-16T09:00:00Z">
+      <w:ins w:id="106" w:author="Jamie" w:date="2014-04-16T09:00:00Z">
         <w:r>
           <w:rPr/>
           <w:t>dstIP</w:t>
         </w:r>
       </w:ins>
-      <w:ins w:id="105" w:author="Jamie" w:date="2014-04-16T08:59:00Z">
+      <w:ins w:id="107" w:author="Jamie" w:date="2014-04-16T08:59:00Z">
         <w:r>
           <w:rPr/>
           <w:t>2</w:t>
         </w:r>
       </w:ins>
-      <w:ins w:id="106" w:author="Jamie" w:date="2014-04-16T09:04:00Z">
+      <w:ins w:id="108" w:author="Jamie" w:date="2014-04-16T09:04:00Z">
         <w:r>
           <w:rPr/>
           <w:t xml:space="preserve"> int</w:t>
         </w:r>
       </w:ins>
-      <w:ins w:id="107" w:author="Jamie" w:date="2014-04-16T08:59:00Z">
+      <w:ins w:id="109" w:author="Jamie" w:date="2014-04-16T08:59:00Z">
         <w:r>
           <w:rPr/>
           <w:t xml:space="preserve">, </w:t>
         </w:r>
       </w:ins>
-      <w:ins w:id="108" w:author="Jamie" w:date="2014-04-16T09:00:00Z">
+      <w:ins w:id="110" w:author="Jamie" w:date="2014-04-16T09:00:00Z">
         <w:r>
           <w:rPr/>
           <w:t>dstIP</w:t>
         </w:r>
       </w:ins>
-      <w:ins w:id="109" w:author="Jamie" w:date="2014-04-16T08:59:00Z">
+      <w:ins w:id="111" w:author="Jamie" w:date="2014-04-16T08:59:00Z">
         <w:r>
           <w:rPr/>
           <w:t>3</w:t>
         </w:r>
       </w:ins>
-      <w:ins w:id="110" w:author="Jamie" w:date="2014-04-16T09:04:00Z">
+      <w:ins w:id="112" w:author="Jamie" w:date="2014-04-16T09:04:00Z">
         <w:r>
           <w:rPr/>
           <w:t xml:space="preserve"> int</w:t>
         </w:r>
       </w:ins>
-      <w:ins w:id="111" w:author="Jamie" w:date="2014-04-16T08:59:00Z">
+      <w:ins w:id="113" w:author="Jamie" w:date="2014-04-16T08:59:00Z">
         <w:r>
           <w:rPr/>
           <w:t xml:space="preserve">, </w:t>
         </w:r>
       </w:ins>
-      <w:ins w:id="112" w:author="Jamie" w:date="2014-04-16T09:00:00Z">
+      <w:ins w:id="114" w:author="Jamie" w:date="2014-04-16T09:00:00Z">
         <w:r>
           <w:rPr/>
           <w:t>dstIP</w:t>
         </w:r>
       </w:ins>
-      <w:ins w:id="113" w:author="Jamie" w:date="2014-04-16T08:59:00Z">
+      <w:ins w:id="115" w:author="Jamie" w:date="2014-04-16T08:59:00Z">
         <w:r>
           <w:rPr/>
           <w:t>4</w:t>
         </w:r>
       </w:ins>
-      <w:ins w:id="114" w:author="Jamie" w:date="2014-04-16T09:04:00Z">
+      <w:ins w:id="116" w:author="Jamie" w:date="2014-04-16T09:04:00Z">
         <w:r>
           <w:rPr/>
           <w:t xml:space="preserve"> int </w:t>
         </w:r>
       </w:ins>
-      <w:del w:id="115" w:author="Jamie" w:date="2014-04-16T08:58:00Z">
+      <w:del w:id="117" w:author="Jamie" w:date="2014-04-16T08:58:00Z">
         <w:r>
           <w:rPr/>
           <w:delText xml:space="preserve">concatenated sourceIP, </w:delText>
@@ -2468,19 +2496,19 @@
         <w:contextualSpacing/>
         <w:rPr/>
       </w:pPr>
-      <w:del w:id="116" w:author="Jamie" w:date="2014-04-16T09:01:00Z">
+      <w:del w:id="118" w:author="Jamie" w:date="2014-04-16T09:01:00Z">
         <w:r>
           <w:rPr/>
           <w:tab/>
         </w:r>
       </w:del>
-      <w:del w:id="117" w:author="Jamie" w:date="2014-04-16T09:02:00Z">
+      <w:del w:id="119" w:author="Jamie" w:date="2014-04-16T09:02:00Z">
         <w:r>
           <w:rPr/>
           <w:delText xml:space="preserve">concatenated </w:delText>
         </w:r>
       </w:del>
-      <w:del w:id="118" w:author="Jamie" w:date="2014-04-16T09:00:00Z">
+      <w:del w:id="120" w:author="Jamie" w:date="2014-04-16T09:00:00Z">
         <w:r>
           <w:rPr/>
           <w:delText>destinationIP</w:delText>
@@ -2490,7 +2518,7 @@
         <w:rPr/>
         <w:t>, port</w:t>
       </w:r>
-      <w:ins w:id="119" w:author="Jamie" w:date="2014-04-16T09:04:00Z">
+      <w:ins w:id="121" w:author="Jamie" w:date="2014-04-16T09:04:00Z">
         <w:r>
           <w:rPr/>
           <w:t xml:space="preserve"> int</w:t>
@@ -2546,7 +2574,7 @@
         <w:contextualSpacing/>
         <w:rPr/>
       </w:pPr>
-      <w:ins w:id="120" w:author="Unknown Author" w:date="2014-04-17T16:31:00Z">
+      <w:ins w:id="122" w:author="Unknown Author" w:date="2014-04-17T16:31:00Z">
         <w:r>
           <w:rPr/>
           <w:t xml:space="preserve">// </w:t>
@@ -2569,7 +2597,7 @@
         <w:rPr/>
         <w:t>PacketTransmitter packetTransmitter = new PacketTransmitter(</w:t>
       </w:r>
-      <w:del w:id="121" w:author="Unknown Author" w:date="2014-04-17T16:32:00Z">
+      <w:del w:id="123" w:author="Unknown Author" w:date="2014-04-17T16:32:00Z">
         <w:r>
           <w:rPr/>
           <w:delText>originalPacket</w:delText>
@@ -2588,7 +2616,7 @@
         <w:contextualSpacing/>
         <w:rPr/>
       </w:pPr>
-      <w:ins w:id="122" w:author="Unknown Author" w:date="2014-04-17T16:32:00Z">
+      <w:ins w:id="124" w:author="Unknown Author" w:date="2014-04-17T16:32:00Z">
         <w:r>
           <w:rPr/>
           <w:t>Try {</w:t>
@@ -2603,7 +2631,7 @@
         <w:contextualSpacing/>
         <w:rPr/>
       </w:pPr>
-      <w:ins w:id="123" w:author="Unknown Author" w:date="2014-04-17T16:32:00Z">
+      <w:ins w:id="125" w:author="Unknown Author" w:date="2014-04-17T16:32:00Z">
         <w:r>
           <w:rPr/>
           <w:t>packetTransmitter.open();</w:t>
@@ -2618,7 +2646,7 @@
         <w:contextualSpacing/>
         <w:rPr/>
       </w:pPr>
-      <w:ins w:id="124" w:author="Unknown Author" w:date="2014-04-17T16:32:00Z">
+      <w:ins w:id="126" w:author="Unknown Author" w:date="2014-04-17T16:32:00Z">
         <w:r>
           <w:rPr/>
           <w:t>packetTransmitter.send(originalPacket);</w:t>
@@ -2649,7 +2677,7 @@
         <w:rPr/>
         <w:t xml:space="preserve">Packet returnedPacket = </w:t>
       </w:r>
-      <w:del w:id="125" w:author="Unknown Author" w:date="2014-04-17T16:35:00Z">
+      <w:del w:id="127" w:author="Unknown Author" w:date="2014-04-17T16:35:00Z">
         <w:r>
           <w:rPr/>
           <w:delText xml:space="preserve">get </w:delText>
@@ -2659,13 +2687,13 @@
         <w:rPr/>
         <w:t>packetTransmitter</w:t>
       </w:r>
-      <w:del w:id="126" w:author="Unknown Author" w:date="2014-04-17T16:35:00Z">
+      <w:del w:id="128" w:author="Unknown Author" w:date="2014-04-17T16:35:00Z">
         <w:r>
           <w:rPr/>
           <w:delText xml:space="preserve"> returned packet;</w:delText>
         </w:r>
       </w:del>
-      <w:ins w:id="127" w:author="Unknown Author" w:date="2014-04-17T16:35:00Z">
+      <w:ins w:id="129" w:author="Unknown Author" w:date="2014-04-17T16:35:00Z">
         <w:r>
           <w:rPr/>
           <w:t>.receive();</w:t>
@@ -2693,13 +2721,34 @@
         <w:contextualSpacing/>
         <w:rPr/>
       </w:pPr>
-      <w:del w:id="128" w:author="Jamie" w:date="2014-04-16T09:34:00Z">
+      <w:ins w:id="130" w:author="Unknown Author" w:date="2014-04-18T17:26:00Z">
+        <w:r>
+          <w:rPr/>
+          <w:t>Analysis</w:t>
+        </w:r>
+      </w:ins>
+      <w:ins w:id="131" w:author="Unknown Author" w:date="2014-04-18T17:27:00Z">
+        <w:r>
+          <w:rPr/>
+          <w:t xml:space="preserve"> analysis = new Analysis( returnedSize, originalSize);</w:t>
+        </w:r>
+      </w:ins>
+    </w:p>
+    <w:p>
+      <w:pPr>
+        <w:pStyle w:val="Normal"/>
+        <w:spacing w:lineRule="auto" w:line="240" w:before="0" w:after="0"/>
+        <w:ind w:left="2880" w:right="0" w:firstLine="720"/>
+        <w:contextualSpacing/>
+        <w:rPr/>
+      </w:pPr>
+      <w:del w:id="132" w:author="Jamie" w:date="2014-04-16T09:34:00Z">
         <w:r>
           <w:rPr/>
           <w:delText xml:space="preserve">double </w:delText>
         </w:r>
       </w:del>
-      <w:ins w:id="129" w:author="Jamie" w:date="2014-04-16T09:34:00Z">
+      <w:ins w:id="133" w:author="Jamie" w:date="2014-04-16T09:34:00Z">
         <w:r>
           <w:rPr/>
           <w:t xml:space="preserve">String </w:t>
@@ -2707,28 +2756,65 @@
       </w:ins>
       <w:r>
         <w:rPr/>
-        <w:t>ratio = Analysis(</w:t>
-      </w:r>
-      <w:del w:id="130" w:author="Jamie" w:date="2014-04-16T09:33:00Z">
+        <w:t>ratio =</w:t>
+      </w:r>
+      <w:del w:id="134" w:author="Unknown Author" w:date="2014-04-18T17:27:00Z">
+        <w:r>
+          <w:rPr/>
+          <w:delText xml:space="preserve"> Analysis(</w:delText>
+        </w:r>
+      </w:del>
+      <w:del w:id="135" w:author="Jamie" w:date="2014-04-16T09:33:00Z">
         <w:r>
           <w:rPr/>
           <w:delText xml:space="preserve">originalSize, </w:delText>
         </w:r>
       </w:del>
-      <w:r>
-        <w:rPr/>
-        <w:t>returnedSize</w:t>
-      </w:r>
-      <w:ins w:id="131" w:author="Jamie" w:date="2014-04-16T09:33:00Z">
-        <w:r>
-          <w:rPr/>
-          <w:t>, originalSize</w:t>
-        </w:r>
-      </w:ins>
-      <w:r>
-        <w:rPr/>
-        <w:t>);</w:t>
-      </w:r>
+      <w:del w:id="136" w:author="Unknown Author" w:date="2014-04-18T17:27:00Z">
+        <w:r>
+          <w:rPr/>
+          <w:delText>returnedSize</w:delText>
+        </w:r>
+      </w:del>
+      <w:del w:id="137" w:author="Unknown Author" w:date="2014-04-18T17:27:00Z">
+        <w:r>
+          <w:rPr/>
+          <w:delText>, originalSize</w:delText>
+        </w:r>
+      </w:del>
+      <w:del w:id="138" w:author="Unknown Author" w:date="2014-04-18T17:27:00Z">
+        <w:r>
+          <w:rPr/>
+          <w:delText>)</w:delText>
+        </w:r>
+      </w:del>
+      <w:ins w:id="139" w:author="Unknown Author" w:date="2014-04-18T17:27:00Z">
+        <w:r>
+          <w:rPr/>
+          <w:t xml:space="preserve"> </w:t>
+        </w:r>
+      </w:ins>
+      <w:ins w:id="140" w:author="Unknown Author" w:date="2014-04-18T17:27:00Z">
+        <w:r>
+          <w:rPr/>
+          <w:t>analysis.getRatio();</w:t>
+        </w:r>
+      </w:ins>
+    </w:p>
+    <w:p>
+      <w:pPr>
+        <w:pStyle w:val="Normal"/>
+        <w:spacing w:lineRule="auto" w:line="240" w:before="0" w:after="0"/>
+        <w:ind w:left="2880" w:right="0" w:firstLine="720"/>
+        <w:contextualSpacing/>
+        <w:rPr/>
+      </w:pPr>
+      <w:del w:id="141" w:author="Unknown Author" w:date="2014-04-18T17:27:00Z">
+        <w:r>
+          <w:rPr/>
+          <w:delText>;</w:delText>
+        </w:r>
+      </w:del>
     </w:p>
     <w:p>
       <w:pPr>
@@ -2756,19 +2842,19 @@
         <w:rPr/>
         <w:t>message = “</w:t>
       </w:r>
-      <w:del w:id="132" w:author="Jamie" w:date="2014-04-17T10:27:00Z">
+      <w:del w:id="142" w:author="Jamie" w:date="2014-04-17T10:27:00Z">
         <w:r>
           <w:rPr/>
           <w:delText xml:space="preserve">Received </w:delText>
         </w:r>
       </w:del>
-      <w:ins w:id="133" w:author="Jamie" w:date="2014-04-17T10:27:00Z">
+      <w:ins w:id="143" w:author="Jamie" w:date="2014-04-17T10:27:00Z">
         <w:r>
           <w:rPr/>
           <w:t>Returned</w:t>
         </w:r>
       </w:ins>
-      <w:ins w:id="134" w:author="Jamie" w:date="2014-04-17T10:27:00Z">
+      <w:ins w:id="144" w:author="Jamie" w:date="2014-04-17T10:27:00Z">
         <w:bookmarkStart w:id="1" w:name="_GoBack"/>
         <w:bookmarkEnd w:id="1"/>
         <w:r>
@@ -2789,7 +2875,7 @@
         <w:contextualSpacing/>
         <w:rPr/>
       </w:pPr>
-      <w:ins w:id="135" w:author="Unknown Author" w:date="2014-04-17T16:40:00Z">
+      <w:ins w:id="145" w:author="Unknown Author" w:date="2014-04-17T16:40:00Z">
         <w:r>
           <w:rPr/>
           <w:t>}</w:t>
@@ -2804,7 +2890,7 @@
         <w:contextualSpacing/>
         <w:rPr/>
       </w:pPr>
-      <w:ins w:id="136" w:author="Unknown Author" w:date="2014-04-17T16:34:00Z">
+      <w:ins w:id="146" w:author="Unknown Author" w:date="2014-04-17T16:34:00Z">
         <w:r>
           <w:rPr/>
           <w:t>catch(network exception) {</w:t>
@@ -2819,7 +2905,7 @@
         <w:contextualSpacing/>
         <w:rPr/>
       </w:pPr>
-      <w:ins w:id="137" w:author="Unknown Author" w:date="2014-04-17T16:34:00Z">
+      <w:ins w:id="147" w:author="Unknown Author" w:date="2014-04-17T16:34:00Z">
         <w:r>
           <w:rPr/>
           <w:t>message = “Network Unavailable”;</w:t>
@@ -2834,7 +2920,7 @@
         <w:contextualSpacing/>
         <w:rPr/>
       </w:pPr>
-      <w:ins w:id="138" w:author="Unknown Author" w:date="2014-04-17T16:34:00Z">
+      <w:ins w:id="148" w:author="Unknown Author" w:date="2014-04-17T16:34:00Z">
         <w:r>
           <w:rPr/>
           <w:t>}</w:t>
@@ -3347,18 +3433,16 @@
         <w:contextualSpacing/>
         <w:rPr/>
       </w:pPr>
-      <w:ins w:id="139" w:author="Unknown Author" w:date="2014-04-18T14:00:00Z">
-        <w:r>
-          <w:rPr/>
-        </w:r>
-      </w:ins>
+      <w:r>
+        <w:rPr/>
+      </w:r>
     </w:p>
     <w:p>
       <w:pPr>
         <w:pStyle w:val="Heading2"/>
         <w:rPr/>
       </w:pPr>
-      <w:ins w:id="140" w:author="Unknown Author" w:date="2014-04-18T14:01:00Z">
+      <w:ins w:id="149" w:author="Unknown Author" w:date="2014-04-18T14:01:00Z">
         <w:r>
           <w:rPr/>
           <w:t>3.1.1 GUI Sample</w:t>
@@ -3438,6 +3522,35 @@
         <w:contextualSpacing/>
         <w:rPr/>
       </w:pPr>
+      <w:ins w:id="150" w:author="Unknown Author" w:date="2014-04-18T17:14:00Z">
+        <w:r>
+          <w:rPr>
+            <w:i/>
+            <w:iCs/>
+          </w:rPr>
+          <w:t>Figure 1</w:t>
+        </w:r>
+      </w:ins>
+      <w:ins w:id="151" w:author="Unknown Author" w:date="2014-04-18T17:14:00Z">
+        <w:r>
+          <w:rPr/>
+          <w:t>.  A sample of the GUI that will be provid</w:t>
+        </w:r>
+      </w:ins>
+      <w:ins w:id="152" w:author="Unknown Author" w:date="2014-04-18T17:15:00Z">
+        <w:r>
+          <w:rPr/>
+          <w:t>ed by RdosTester.</w:t>
+        </w:r>
+      </w:ins>
+    </w:p>
+    <w:p>
+      <w:pPr>
+        <w:pStyle w:val="Normal"/>
+        <w:spacing w:lineRule="auto" w:line="240" w:before="0" w:after="0"/>
+        <w:contextualSpacing/>
+        <w:rPr/>
+      </w:pPr>
       <w:r>
         <w:rPr/>
       </w:r>
@@ -3449,7 +3562,7 @@
         <w:contextualSpacing/>
         <w:rPr/>
       </w:pPr>
-      <w:ins w:id="141" w:author="Unknown Author" w:date="2014-04-18T14:01:00Z">
+      <w:ins w:id="153" w:author="Unknown Author" w:date="2014-04-18T14:01:00Z">
         <w:r>
           <w:rPr/>
           <w:t xml:space="preserve">3.2 </w:t>
@@ -3776,13 +3889,13 @@
         <w:rPr/>
         <w:t>Void packet(</w:t>
       </w:r>
-      <w:del w:id="142" w:author="Unknown Author" w:date="2014-04-17T16:24:00Z">
+      <w:del w:id="154" w:author="Unknown Author" w:date="2014-04-17T16:24:00Z">
         <w:r>
           <w:rPr/>
           <w:delText>String</w:delText>
         </w:r>
       </w:del>
-      <w:ins w:id="143" w:author="Unknown Author" w:date="2014-04-17T16:24:00Z">
+      <w:ins w:id="155" w:author="Unknown Author" w:date="2014-04-17T16:24:00Z">
         <w:r>
           <w:rPr/>
           <w:t>int</w:t>
@@ -3792,13 +3905,13 @@
         <w:rPr/>
         <w:t xml:space="preserve"> srcI</w:t>
       </w:r>
-      <w:del w:id="144" w:author="Unknown Author" w:date="2014-04-17T16:24:00Z">
+      <w:del w:id="156" w:author="Unknown Author" w:date="2014-04-17T16:24:00Z">
         <w:r>
           <w:rPr/>
           <w:delText>p</w:delText>
         </w:r>
       </w:del>
-      <w:ins w:id="145" w:author="Unknown Author" w:date="2014-04-17T16:24:00Z">
+      <w:ins w:id="157" w:author="Unknown Author" w:date="2014-04-17T16:24:00Z">
         <w:r>
           <w:rPr/>
           <w:t>P1</w:t>
@@ -3808,19 +3921,19 @@
         <w:rPr/>
         <w:t xml:space="preserve">, </w:t>
       </w:r>
-      <w:ins w:id="146" w:author="Unknown Author" w:date="2014-04-17T16:24:00Z">
+      <w:ins w:id="158" w:author="Unknown Author" w:date="2014-04-17T16:24:00Z">
         <w:r>
           <w:rPr/>
           <w:t xml:space="preserve">int srcIP2, int srcIP3, int srcIP4, </w:t>
         </w:r>
       </w:ins>
-      <w:del w:id="147" w:author="Unknown Author" w:date="2014-04-17T16:24:00Z">
+      <w:del w:id="159" w:author="Unknown Author" w:date="2014-04-17T16:24:00Z">
         <w:r>
           <w:rPr/>
           <w:delText>String</w:delText>
         </w:r>
       </w:del>
-      <w:ins w:id="148" w:author="Unknown Author" w:date="2014-04-17T16:24:00Z">
+      <w:ins w:id="160" w:author="Unknown Author" w:date="2014-04-17T16:24:00Z">
         <w:r>
           <w:rPr/>
           <w:t>int</w:t>
@@ -3830,13 +3943,13 @@
         <w:rPr/>
         <w:t xml:space="preserve"> dstI</w:t>
       </w:r>
-      <w:del w:id="149" w:author="Unknown Author" w:date="2014-04-17T16:24:00Z">
+      <w:del w:id="161" w:author="Unknown Author" w:date="2014-04-17T16:24:00Z">
         <w:r>
           <w:rPr/>
           <w:delText>p</w:delText>
         </w:r>
       </w:del>
-      <w:ins w:id="150" w:author="Unknown Author" w:date="2014-04-17T16:24:00Z">
+      <w:ins w:id="162" w:author="Unknown Author" w:date="2014-04-17T16:24:00Z">
         <w:r>
           <w:rPr/>
           <w:t>P1</w:t>
@@ -3846,7 +3959,7 @@
         <w:rPr/>
         <w:t>,</w:t>
       </w:r>
-      <w:ins w:id="151" w:author="Unknown Author" w:date="2014-04-17T16:25:00Z">
+      <w:ins w:id="163" w:author="Unknown Author" w:date="2014-04-17T16:25:00Z">
         <w:r>
           <w:rPr/>
           <w:t xml:space="preserve"> int dstIP2, int dstIP3, int dstIP4,</w:t>
@@ -3856,13 +3969,13 @@
         <w:rPr/>
         <w:t xml:space="preserve"> </w:t>
       </w:r>
-      <w:del w:id="152" w:author="Unknown Author" w:date="2014-04-17T16:25:00Z">
+      <w:del w:id="164" w:author="Unknown Author" w:date="2014-04-17T16:25:00Z">
         <w:r>
           <w:rPr/>
           <w:delText>String dstP</w:delText>
         </w:r>
       </w:del>
-      <w:ins w:id="153" w:author="Unknown Author" w:date="2014-04-17T16:25:00Z">
+      <w:ins w:id="165" w:author="Unknown Author" w:date="2014-04-17T16:25:00Z">
         <w:r>
           <w:rPr/>
           <w:t>int p</w:t>
@@ -3894,7 +4007,7 @@
         <w:contextualSpacing/>
         <w:rPr/>
       </w:pPr>
-      <w:ins w:id="154" w:author="Unknown Author" w:date="2014-04-17T16:29:00Z">
+      <w:ins w:id="166" w:author="Unknown Author" w:date="2014-04-17T16:29:00Z">
         <w:r>
           <w:rPr/>
           <w:t>// save string representation of how address appears in hex</w:t>
@@ -3913,7 +4026,7 @@
         <w:rPr/>
         <w:t xml:space="preserve">1. Set this.srcIp = </w:t>
       </w:r>
-      <w:ins w:id="155" w:author="Unknown Author" w:date="2014-04-17T16:25:00Z">
+      <w:ins w:id="167" w:author="Unknown Author" w:date="2014-04-17T16:25:00Z">
         <w:r>
           <w:rPr/>
           <w:t>String((Hex)</w:t>
@@ -3923,19 +4036,19 @@
         <w:rPr/>
         <w:t>srcI</w:t>
       </w:r>
-      <w:del w:id="156" w:author="Unknown Author" w:date="2014-04-17T16:25:00Z">
+      <w:del w:id="168" w:author="Unknown Author" w:date="2014-04-17T16:25:00Z">
         <w:r>
           <w:rPr/>
           <w:delText>p</w:delText>
         </w:r>
       </w:del>
-      <w:ins w:id="157" w:author="Unknown Author" w:date="2014-04-17T16:25:00Z">
+      <w:ins w:id="169" w:author="Unknown Author" w:date="2014-04-17T16:25:00Z">
         <w:r>
           <w:rPr/>
           <w:t>P1 + (Hex)srcIP2 + (Hex)srcIP3 +</w:t>
         </w:r>
       </w:ins>
-      <w:ins w:id="158" w:author="Unknown Author" w:date="2014-04-17T16:26:00Z">
+      <w:ins w:id="170" w:author="Unknown Author" w:date="2014-04-17T16:26:00Z">
         <w:r>
           <w:rPr/>
           <w:t xml:space="preserve"> (Hex)srcIP1))</w:t>
@@ -3958,13 +4071,13 @@
         <w:rPr/>
         <w:t xml:space="preserve">2. Set this.dstIp = </w:t>
       </w:r>
-      <w:del w:id="159" w:author="Unknown Author" w:date="2014-04-17T16:26:00Z">
+      <w:del w:id="171" w:author="Unknown Author" w:date="2014-04-17T16:26:00Z">
         <w:r>
           <w:rPr/>
           <w:delText>dstIp;</w:delText>
         </w:r>
       </w:del>
-      <w:ins w:id="160" w:author="Unknown Author" w:date="2014-04-17T16:26:00Z">
+      <w:ins w:id="172" w:author="Unknown Author" w:date="2014-04-17T16:26:00Z">
         <w:r>
           <w:rPr/>
           <w:t>String((Hex)dstIP1 + (Hex)dstIP2 + (Hex)dstIP3 + (Hex)dstIP1));</w:t>
@@ -3979,7 +4092,7 @@
         <w:contextualSpacing/>
         <w:rPr/>
       </w:pPr>
-      <w:ins w:id="161" w:author="Unknown Author" w:date="2014-04-17T16:29:00Z">
+      <w:ins w:id="173" w:author="Unknown Author" w:date="2014-04-17T16:29:00Z">
         <w:r>
           <w:rPr/>
           <w:t>// save string representation of how port appears in hex</w:t>
@@ -3998,13 +4111,13 @@
         <w:rPr/>
         <w:t xml:space="preserve">3. Set this.dstPort = </w:t>
       </w:r>
-      <w:del w:id="162" w:author="Unknown Author" w:date="2014-04-17T16:27:00Z">
+      <w:del w:id="174" w:author="Unknown Author" w:date="2014-04-17T16:27:00Z">
         <w:r>
           <w:rPr/>
           <w:delText>dstPort</w:delText>
         </w:r>
       </w:del>
-      <w:ins w:id="163" w:author="Unknown Author" w:date="2014-04-17T16:27:00Z">
+      <w:ins w:id="175" w:author="Unknown Author" w:date="2014-04-17T16:27:00Z">
         <w:r>
           <w:rPr/>
           <w:t>String((Hex)port)</w:t>
@@ -4139,7 +4252,7 @@
         <w:contextualSpacing/>
         <w:rPr/>
       </w:pPr>
-      <w:ins w:id="164" w:author="Unknown Author" w:date="2014-04-17T16:30:00Z">
+      <w:ins w:id="176" w:author="Unknown Author" w:date="2014-04-17T16:30:00Z">
         <w:r>
           <w:rPr/>
           <w:t>// call API to create header in IPv4 format</w:t>
@@ -4536,13 +4649,13 @@
         <w:contextualSpacing/>
         <w:rPr/>
       </w:pPr>
-      <w:ins w:id="165" w:author="Unknown Author" w:date="2014-04-18T14:01:00Z">
+      <w:ins w:id="177" w:author="Unknown Author" w:date="2014-04-18T14:01:00Z">
         <w:r>
           <w:rPr/>
           <w:t xml:space="preserve">3.3 </w:t>
         </w:r>
       </w:ins>
-      <w:ins w:id="166" w:author="Jamie" w:date="2014-04-17T10:25:00Z">
+      <w:ins w:id="178" w:author="Jamie" w:date="2014-04-17T10:25:00Z">
         <w:r>
           <w:rPr/>
           <w:t>Packet</w:t>
@@ -4552,13 +4665,13 @@
         <w:rPr/>
         <w:t>Transmi</w:t>
       </w:r>
-      <w:ins w:id="167" w:author="Jamie" w:date="2014-04-17T10:25:00Z">
+      <w:ins w:id="179" w:author="Jamie" w:date="2014-04-17T10:25:00Z">
         <w:r>
           <w:rPr/>
           <w:t>tter</w:t>
         </w:r>
       </w:ins>
-      <w:del w:id="168" w:author="Jamie" w:date="2014-04-17T10:25:00Z">
+      <w:del w:id="180" w:author="Jamie" w:date="2014-04-17T10:25:00Z">
         <w:r>
           <w:rPr/>
           <w:delText>ssion</w:delText>
@@ -4920,7 +5033,7 @@
         <w:rPr/>
         <w:t>1. outbound</w:t>
       </w:r>
-      <w:ins w:id="169" w:author="Unknown Author" w:date="2014-04-17T16:38:00Z">
+      <w:ins w:id="181" w:author="Unknown Author" w:date="2014-04-17T16:38:00Z">
         <w:r>
           <w:rPr/>
           <w:t>.setPacket</w:t>
@@ -4977,13 +5090,13 @@
         <w:contextualSpacing/>
         <w:rPr/>
       </w:pPr>
-      <w:del w:id="170" w:author="Unknown Author" w:date="2014-04-17T16:36:00Z">
+      <w:del w:id="182" w:author="Unknown Author" w:date="2014-04-17T16:36:00Z">
         <w:r>
           <w:rPr/>
           <w:delText>Void</w:delText>
         </w:r>
       </w:del>
-      <w:ins w:id="171" w:author="Unknown Author" w:date="2014-04-17T16:36:00Z">
+      <w:ins w:id="183" w:author="Unknown Author" w:date="2014-04-17T16:36:00Z">
         <w:r>
           <w:rPr/>
           <w:t>Packet</w:t>
@@ -4993,7 +5106,7 @@
         <w:rPr/>
         <w:t xml:space="preserve"> receive(</w:t>
       </w:r>
-      <w:del w:id="172" w:author="Unknown Author" w:date="2014-04-17T16:37:00Z">
+      <w:del w:id="184" w:author="Unknown Author" w:date="2014-04-17T16:37:00Z">
         <w:r>
           <w:rPr/>
           <w:delText>Packet transmitPacket</w:delText>
@@ -5029,7 +5142,7 @@
         <w:rPr/>
         <w:t>1.</w:t>
       </w:r>
-      <w:ins w:id="173" w:author="Unknown Author" w:date="2014-04-17T16:37:00Z">
+      <w:ins w:id="185" w:author="Unknown Author" w:date="2014-04-17T16:37:00Z">
         <w:r>
           <w:rPr/>
           <w:t xml:space="preserve"> return</w:t>
@@ -5039,7 +5152,7 @@
         <w:rPr/>
         <w:t xml:space="preserve"> inbound</w:t>
       </w:r>
-      <w:ins w:id="174" w:author="Unknown Author" w:date="2014-04-17T16:37:00Z">
+      <w:ins w:id="186" w:author="Unknown Author" w:date="2014-04-17T16:37:00Z">
         <w:r>
           <w:rPr/>
           <w:t>.getPacket</w:t>
@@ -5049,7 +5162,7 @@
         <w:rPr/>
         <w:t>(</w:t>
       </w:r>
-      <w:del w:id="175" w:author="Unknown Author" w:date="2014-04-17T16:37:00Z">
+      <w:del w:id="187" w:author="Unknown Author" w:date="2014-04-17T16:37:00Z">
         <w:r>
           <w:rPr/>
           <w:delText>transmitPacket</w:delText>
@@ -5192,7 +5305,7 @@
         <w:contextualSpacing/>
         <w:rPr/>
       </w:pPr>
-      <w:ins w:id="176" w:author="Unknown Author" w:date="2014-04-18T14:02:00Z">
+      <w:ins w:id="188" w:author="Unknown Author" w:date="2014-04-18T14:02:00Z">
         <w:r>
           <w:rPr/>
           <w:t xml:space="preserve">3.4 </w:t>
@@ -5214,19 +5327,19 @@
         <w:rPr/>
         <w:t xml:space="preserve">Class </w:t>
       </w:r>
-      <w:del w:id="177" w:author="Jamie" w:date="2014-04-16T09:58:00Z">
+      <w:del w:id="189" w:author="Jamie" w:date="2014-04-16T09:58:00Z">
         <w:r>
           <w:rPr/>
           <w:delText xml:space="preserve">PacketCalculator </w:delText>
         </w:r>
       </w:del>
-      <w:ins w:id="178" w:author="Jamie" w:date="2014-04-16T10:01:00Z">
+      <w:ins w:id="190" w:author="Jamie" w:date="2014-04-16T10:01:00Z">
         <w:r>
           <w:rPr/>
           <w:t>A</w:t>
         </w:r>
       </w:ins>
-      <w:ins w:id="179" w:author="Jamie" w:date="2014-04-16T09:58:00Z">
+      <w:ins w:id="191" w:author="Jamie" w:date="2014-04-16T09:58:00Z">
         <w:r>
           <w:rPr/>
           <w:t xml:space="preserve">nalysis </w:t>
@@ -5273,13 +5386,13 @@
         <w:rPr/>
         <w:t xml:space="preserve">int </w:t>
       </w:r>
-      <w:del w:id="180" w:author="Jamie" w:date="2014-04-16T10:01:00Z">
+      <w:del w:id="192" w:author="Jamie" w:date="2014-04-16T10:01:00Z">
         <w:r>
           <w:rPr/>
           <w:delText>packetInSize</w:delText>
         </w:r>
       </w:del>
-      <w:ins w:id="181" w:author="Jamie" w:date="2014-04-16T10:01:00Z">
+      <w:ins w:id="193" w:author="Jamie" w:date="2014-04-16T10:01:00Z">
         <w:r>
           <w:rPr/>
           <w:t>originalSize</w:t>
@@ -5302,13 +5415,13 @@
         <w:rPr/>
         <w:t xml:space="preserve">int </w:t>
       </w:r>
-      <w:del w:id="182" w:author="Jamie" w:date="2014-04-16T10:02:00Z">
+      <w:del w:id="194" w:author="Jamie" w:date="2014-04-16T10:02:00Z">
         <w:r>
           <w:rPr/>
           <w:delText>packetOutSize</w:delText>
         </w:r>
       </w:del>
-      <w:ins w:id="183" w:author="Jamie" w:date="2014-04-16T10:02:00Z">
+      <w:ins w:id="195" w:author="Jamie" w:date="2014-04-16T10:02:00Z">
         <w:r>
           <w:rPr/>
           <w:t>receivedSize</w:t>
@@ -5327,30 +5440,42 @@
         <w:contextualSpacing/>
         <w:rPr/>
       </w:pPr>
-      <w:r>
-        <w:rPr/>
-        <w:t>float ratio;</w:t>
-      </w:r>
-    </w:p>
-    <w:p>
-      <w:pPr>
-        <w:pStyle w:val="Normal"/>
-        <w:spacing w:lineRule="auto" w:line="240" w:before="0" w:after="0"/>
-        <w:contextualSpacing/>
-        <w:rPr/>
-      </w:pPr>
-      <w:r>
-        <w:rPr/>
-      </w:r>
-    </w:p>
-    <w:p>
-      <w:pPr>
-        <w:pStyle w:val="Normal"/>
-        <w:spacing w:lineRule="auto" w:line="240" w:before="0" w:after="0"/>
-        <w:contextualSpacing/>
-        <w:rPr/>
-      </w:pPr>
-      <w:ins w:id="184" w:author="Jamie" w:date="2014-04-16T09:57:00Z">
+      <w:del w:id="196" w:author="Unknown Author" w:date="2014-04-18T17:24:00Z">
+        <w:r>
+          <w:rPr/>
+          <w:delText>float</w:delText>
+        </w:r>
+      </w:del>
+      <w:ins w:id="197" w:author="Unknown Author" w:date="2014-04-18T17:24:00Z">
+        <w:r>
+          <w:rPr/>
+          <w:t>float</w:t>
+        </w:r>
+      </w:ins>
+      <w:r>
+        <w:rPr/>
+        <w:t xml:space="preserve"> ratio;</w:t>
+      </w:r>
+    </w:p>
+    <w:p>
+      <w:pPr>
+        <w:pStyle w:val="Normal"/>
+        <w:spacing w:lineRule="auto" w:line="240" w:before="0" w:after="0"/>
+        <w:contextualSpacing/>
+        <w:rPr/>
+      </w:pPr>
+      <w:r>
+        <w:rPr/>
+      </w:r>
+    </w:p>
+    <w:p>
+      <w:pPr>
+        <w:pStyle w:val="Normal"/>
+        <w:spacing w:lineRule="auto" w:line="240" w:before="0" w:after="0"/>
+        <w:contextualSpacing/>
+        <w:rPr/>
+      </w:pPr>
+      <w:ins w:id="198" w:author="Jamie" w:date="2014-04-16T09:57:00Z">
         <w:r>
           <w:rPr/>
           <w:tab/>
@@ -5365,7 +5490,7 @@
         <w:contextualSpacing/>
         <w:rPr/>
       </w:pPr>
-      <w:del w:id="185" w:author="Jamie" w:date="2014-04-16T10:02:00Z">
+      <w:del w:id="199" w:author="Jamie" w:date="2014-04-16T10:02:00Z">
         <w:r>
           <w:rPr/>
           <w:tab/>
@@ -5383,15 +5508,32 @@
       <w:r>
         <w:rPr/>
         <w:tab/>
-        <w:t xml:space="preserve">void </w:t>
-      </w:r>
-      <w:del w:id="186" w:author="Jamie" w:date="2014-04-16T10:02:00Z">
+      </w:r>
+      <w:del w:id="200" w:author="Unknown Author" w:date="2014-04-18T17:22:00Z">
+        <w:r>
+          <w:rPr/>
+          <w:delText>void</w:delText>
+        </w:r>
+      </w:del>
+      <w:del w:id="201" w:author="Unknown Author" w:date="2014-04-18T17:25:00Z">
+        <w:r>
+          <w:rPr/>
+          <w:delText xml:space="preserve"> </w:delText>
+        </w:r>
+      </w:del>
+      <w:del w:id="202" w:author="Jamie" w:date="2014-04-16T10:02:00Z">
         <w:r>
           <w:rPr/>
           <w:delText xml:space="preserve">analysis </w:delText>
         </w:r>
       </w:del>
-      <w:ins w:id="187" w:author="Jamie" w:date="2014-04-16T10:02:00Z">
+      <w:ins w:id="203" w:author="Unknown Author" w:date="2014-04-18T17:25:00Z">
+        <w:r>
+          <w:rPr/>
+          <w:t xml:space="preserve">void </w:t>
+        </w:r>
+      </w:ins>
+      <w:ins w:id="204" w:author="Jamie" w:date="2014-04-16T10:02:00Z">
         <w:r>
           <w:rPr/>
           <w:t xml:space="preserve">Analysis </w:t>
@@ -5401,13 +5543,13 @@
         <w:rPr/>
         <w:t>(</w:t>
       </w:r>
-      <w:del w:id="188" w:author="Jamie" w:date="2014-04-16T10:02:00Z">
+      <w:del w:id="205" w:author="Jamie" w:date="2014-04-16T10:02:00Z">
         <w:r>
           <w:rPr/>
           <w:delText>Packet packetIn</w:delText>
         </w:r>
       </w:del>
-      <w:ins w:id="189" w:author="Jamie" w:date="2014-04-16T10:02:00Z">
+      <w:ins w:id="206" w:author="Jamie" w:date="2014-04-16T10:02:00Z">
         <w:r>
           <w:rPr/>
           <w:t>int receivedSize</w:t>
@@ -5417,13 +5559,13 @@
         <w:rPr/>
         <w:t xml:space="preserve">, </w:t>
       </w:r>
-      <w:del w:id="190" w:author="Jamie" w:date="2014-04-16T10:02:00Z">
+      <w:del w:id="207" w:author="Jamie" w:date="2014-04-16T10:02:00Z">
         <w:r>
           <w:rPr/>
           <w:delText>Packet packetOut</w:delText>
         </w:r>
       </w:del>
-      <w:ins w:id="191" w:author="Jamie" w:date="2014-04-16T10:02:00Z">
+      <w:ins w:id="208" w:author="Jamie" w:date="2014-04-16T10:02:00Z">
         <w:r>
           <w:rPr/>
           <w:t>int originalSize</w:t>
@@ -5455,32 +5597,32 @@
         <w:contextualSpacing/>
         <w:rPr/>
       </w:pPr>
-      <w:ins w:id="192" w:author="Jamie" w:date="2014-04-16T09:59:00Z">
+      <w:ins w:id="209" w:author="Jamie" w:date="2014-04-16T09:59:00Z">
         <w:r>
           <w:rPr/>
           <w:tab/>
           <w:t>this.</w:t>
         </w:r>
       </w:ins>
-      <w:ins w:id="193" w:author="Jamie" w:date="2014-04-16T10:03:00Z">
+      <w:ins w:id="210" w:author="Jamie" w:date="2014-04-16T10:03:00Z">
         <w:r>
           <w:rPr/>
           <w:t xml:space="preserve"> receivedSize</w:t>
         </w:r>
       </w:ins>
-      <w:ins w:id="194" w:author="Jamie" w:date="2014-04-16T09:59:00Z">
+      <w:ins w:id="211" w:author="Jamie" w:date="2014-04-16T09:59:00Z">
         <w:r>
           <w:rPr/>
           <w:t xml:space="preserve"> = </w:t>
         </w:r>
       </w:ins>
-      <w:ins w:id="195" w:author="Jamie" w:date="2014-04-16T10:03:00Z">
+      <w:ins w:id="212" w:author="Jamie" w:date="2014-04-16T10:03:00Z">
         <w:r>
           <w:rPr/>
           <w:t>receivedSize</w:t>
         </w:r>
       </w:ins>
-      <w:ins w:id="196" w:author="Jamie" w:date="2014-04-16T09:59:00Z">
+      <w:ins w:id="213" w:author="Jamie" w:date="2014-04-16T09:59:00Z">
         <w:r>
           <w:rPr/>
           <w:t>;</w:t>
@@ -5495,32 +5637,32 @@
         <w:contextualSpacing/>
         <w:rPr/>
       </w:pPr>
-      <w:ins w:id="197" w:author="Jamie" w:date="2014-04-16T09:59:00Z">
+      <w:ins w:id="214" w:author="Jamie" w:date="2014-04-16T09:59:00Z">
         <w:r>
           <w:rPr/>
           <w:tab/>
           <w:t>this.</w:t>
         </w:r>
       </w:ins>
-      <w:ins w:id="198" w:author="Jamie" w:date="2014-04-16T10:03:00Z">
+      <w:ins w:id="215" w:author="Jamie" w:date="2014-04-16T10:03:00Z">
         <w:r>
           <w:rPr/>
           <w:t xml:space="preserve"> originalSize</w:t>
         </w:r>
       </w:ins>
-      <w:ins w:id="199" w:author="Jamie" w:date="2014-04-16T09:59:00Z">
+      <w:ins w:id="216" w:author="Jamie" w:date="2014-04-16T09:59:00Z">
         <w:r>
           <w:rPr/>
           <w:t xml:space="preserve"> = </w:t>
         </w:r>
       </w:ins>
-      <w:ins w:id="200" w:author="Jamie" w:date="2014-04-16T10:03:00Z">
+      <w:ins w:id="217" w:author="Jamie" w:date="2014-04-16T10:03:00Z">
         <w:r>
           <w:rPr/>
           <w:t>originalSize</w:t>
         </w:r>
       </w:ins>
-      <w:ins w:id="201" w:author="Jamie" w:date="2014-04-16T09:59:00Z">
+      <w:ins w:id="218" w:author="Jamie" w:date="2014-04-16T09:59:00Z">
         <w:r>
           <w:rPr/>
           <w:t>;</w:t>
@@ -5535,7 +5677,7 @@
         <w:contextualSpacing/>
         <w:rPr/>
       </w:pPr>
-      <w:del w:id="202" w:author="Jamie" w:date="2014-04-16T10:03:00Z">
+      <w:del w:id="219" w:author="Jamie" w:date="2014-04-16T10:03:00Z">
         <w:r>
           <w:rPr/>
           <w:delText>packetSizeCalculator(packetIn, packetOut);</w:delText>
@@ -5559,7 +5701,21 @@
       <w:pPr>
         <w:pStyle w:val="Normal"/>
         <w:spacing w:lineRule="auto" w:line="240" w:before="0" w:after="0"/>
-        <w:ind w:left="0" w:right="0" w:firstLine="720"/>
+        <w:ind w:left="720" w:right="0" w:firstLine="720"/>
+        <w:contextualSpacing/>
+        <w:rPr/>
+      </w:pPr>
+      <w:del w:id="220" w:author="Unknown Author" w:date="2014-04-18T17:25:00Z">
+        <w:r>
+          <w:rPr/>
+        </w:r>
+      </w:del>
+    </w:p>
+    <w:p>
+      <w:pPr>
+        <w:pStyle w:val="Normal"/>
+        <w:spacing w:lineRule="auto" w:line="240" w:before="0" w:after="0"/>
+        <w:ind w:left="720" w:right="0" w:firstLine="720"/>
         <w:contextualSpacing/>
         <w:rPr/>
       </w:pPr>
@@ -5614,7 +5770,34 @@
       <w:r>
         <w:rPr/>
         <w:tab/>
-        <w:t>void ratioCalculator()</w:t>
+      </w:r>
+      <w:del w:id="221" w:author="Unknown Author" w:date="2014-04-18T17:24:00Z">
+        <w:r>
+          <w:rPr/>
+          <w:delText>void</w:delText>
+        </w:r>
+      </w:del>
+      <w:del w:id="222" w:author="Unknown Author" w:date="2014-04-18T17:24:00Z">
+        <w:r>
+          <w:rPr/>
+          <w:delText xml:space="preserve"> </w:delText>
+        </w:r>
+      </w:del>
+      <w:ins w:id="223" w:author="Unknown Author" w:date="2014-04-18T17:26:00Z">
+        <w:r>
+          <w:rPr/>
+          <w:t>void</w:t>
+        </w:r>
+      </w:ins>
+      <w:ins w:id="224" w:author="Unknown Author" w:date="2014-04-18T17:24:00Z">
+        <w:r>
+          <w:rPr/>
+          <w:t xml:space="preserve"> </w:t>
+        </w:r>
+      </w:ins>
+      <w:r>
+        <w:rPr/>
+        <w:t>ratioCalculator()</w:t>
       </w:r>
     </w:p>
     <w:p>
@@ -5641,15 +5824,36 @@
         <w:rPr/>
         <w:tab/>
         <w:tab/>
-        <w:t xml:space="preserve">ratio = </w:t>
-      </w:r>
-      <w:ins w:id="203" w:author="Jamie" w:date="2014-04-16T10:06:00Z">
+      </w:r>
+      <w:del w:id="225" w:author="Unknown Author" w:date="2014-04-18T17:24:00Z">
+        <w:r>
+          <w:rPr/>
+          <w:delText>ratio =</w:delText>
+        </w:r>
+      </w:del>
+      <w:ins w:id="226" w:author="Unknown Author" w:date="2014-04-18T17:24:00Z">
+        <w:r>
+          <w:rPr/>
+          <w:t>r</w:t>
+        </w:r>
+      </w:ins>
+      <w:ins w:id="227" w:author="Unknown Author" w:date="2014-04-18T17:26:00Z">
+        <w:r>
+          <w:rPr/>
+          <w:t>atio =</w:t>
+        </w:r>
+      </w:ins>
+      <w:r>
+        <w:rPr/>
+        <w:t xml:space="preserve"> </w:t>
+      </w:r>
+      <w:ins w:id="228" w:author="Jamie" w:date="2014-04-16T10:06:00Z">
         <w:r>
           <w:rPr/>
           <w:t>receivedSize</w:t>
         </w:r>
       </w:ins>
-      <w:del w:id="204" w:author="Jamie" w:date="2014-04-16T10:06:00Z">
+      <w:del w:id="229" w:author="Jamie" w:date="2014-04-16T10:06:00Z">
         <w:r>
           <w:rPr/>
           <w:delText>packetInSize</w:delText>
@@ -5659,13 +5863,13 @@
         <w:rPr/>
         <w:t>/</w:t>
       </w:r>
-      <w:ins w:id="205" w:author="Jamie" w:date="2014-04-16T10:06:00Z">
+      <w:ins w:id="230" w:author="Jamie" w:date="2014-04-16T10:06:00Z">
         <w:r>
           <w:rPr/>
           <w:t>originalSize</w:t>
         </w:r>
       </w:ins>
-      <w:del w:id="206" w:author="Jamie" w:date="2014-04-16T10:06:00Z">
+      <w:del w:id="231" w:author="Jamie" w:date="2014-04-16T10:06:00Z">
         <w:r>
           <w:rPr/>
           <w:delText>packetOutSize</w:delText>
@@ -5696,85 +5900,85 @@
         <w:contextualSpacing/>
         <w:rPr/>
       </w:pPr>
-      <w:del w:id="207" w:author="Jamie" w:date="2014-04-17T10:02:00Z">
-        <w:r>
-          <w:rPr/>
-        </w:r>
-      </w:del>
-    </w:p>
-    <w:p>
-      <w:pPr>
-        <w:pStyle w:val="Normal"/>
-        <w:spacing w:lineRule="auto" w:line="240" w:before="0" w:after="0"/>
-        <w:contextualSpacing/>
-        <w:rPr/>
-      </w:pPr>
-      <w:del w:id="208" w:author="Jamie" w:date="2014-04-17T10:02:00Z">
-        <w:r>
-          <w:rPr/>
-        </w:r>
-      </w:del>
-    </w:p>
-    <w:p>
-      <w:pPr>
-        <w:pStyle w:val="Normal"/>
-        <w:spacing w:lineRule="auto" w:line="240" w:before="0" w:after="0"/>
-        <w:contextualSpacing/>
-        <w:rPr/>
-      </w:pPr>
-      <w:del w:id="209" w:author="Jamie" w:date="2014-04-17T10:02:00Z">
-        <w:r>
-          <w:rPr/>
-        </w:r>
-      </w:del>
-    </w:p>
-    <w:p>
-      <w:pPr>
-        <w:pStyle w:val="Normal"/>
-        <w:spacing w:lineRule="auto" w:line="240" w:before="0" w:after="0"/>
-        <w:contextualSpacing/>
-        <w:rPr/>
-      </w:pPr>
-      <w:del w:id="210" w:author="Jamie" w:date="2014-04-17T10:02:00Z">
-        <w:r>
-          <w:rPr/>
-        </w:r>
-      </w:del>
-    </w:p>
-    <w:p>
-      <w:pPr>
-        <w:pStyle w:val="Normal"/>
-        <w:spacing w:lineRule="auto" w:line="240" w:before="0" w:after="0"/>
-        <w:contextualSpacing/>
-        <w:rPr/>
-      </w:pPr>
-      <w:del w:id="211" w:author="Jamie" w:date="2014-04-17T10:02:00Z">
-        <w:r>
-          <w:rPr/>
-        </w:r>
-      </w:del>
-    </w:p>
-    <w:p>
-      <w:pPr>
-        <w:pStyle w:val="Normal"/>
-        <w:spacing w:lineRule="auto" w:line="240" w:before="0" w:after="0"/>
-        <w:contextualSpacing/>
-        <w:rPr/>
-      </w:pPr>
-      <w:del w:id="212" w:author="Jamie" w:date="2014-04-17T10:02:00Z">
-        <w:r>
-          <w:rPr/>
-        </w:r>
-      </w:del>
-    </w:p>
-    <w:p>
-      <w:pPr>
-        <w:pStyle w:val="Normal"/>
-        <w:spacing w:lineRule="auto" w:line="240" w:before="0" w:after="0"/>
-        <w:contextualSpacing/>
-        <w:rPr/>
-      </w:pPr>
-      <w:del w:id="213" w:author="Jamie" w:date="2014-04-16T10:04:00Z">
+      <w:del w:id="232" w:author="Unknown Author" w:date="2014-04-18T17:05:00Z">
+        <w:r>
+          <w:rPr/>
+        </w:r>
+      </w:del>
+    </w:p>
+    <w:p>
+      <w:pPr>
+        <w:pStyle w:val="Normal"/>
+        <w:spacing w:lineRule="auto" w:line="240" w:before="0" w:after="0"/>
+        <w:contextualSpacing/>
+        <w:rPr/>
+      </w:pPr>
+      <w:del w:id="233" w:author="Unknown Author" w:date="2014-04-18T17:05:00Z">
+        <w:r>
+          <w:rPr/>
+        </w:r>
+      </w:del>
+    </w:p>
+    <w:p>
+      <w:pPr>
+        <w:pStyle w:val="Normal"/>
+        <w:spacing w:lineRule="auto" w:line="240" w:before="0" w:after="0"/>
+        <w:contextualSpacing/>
+        <w:rPr/>
+      </w:pPr>
+      <w:del w:id="234" w:author="Unknown Author" w:date="2014-04-18T17:05:00Z">
+        <w:r>
+          <w:rPr/>
+        </w:r>
+      </w:del>
+    </w:p>
+    <w:p>
+      <w:pPr>
+        <w:pStyle w:val="Normal"/>
+        <w:spacing w:lineRule="auto" w:line="240" w:before="0" w:after="0"/>
+        <w:contextualSpacing/>
+        <w:rPr/>
+      </w:pPr>
+      <w:del w:id="235" w:author="Unknown Author" w:date="2014-04-18T17:05:00Z">
+        <w:r>
+          <w:rPr/>
+        </w:r>
+      </w:del>
+    </w:p>
+    <w:p>
+      <w:pPr>
+        <w:pStyle w:val="Normal"/>
+        <w:spacing w:lineRule="auto" w:line="240" w:before="0" w:after="0"/>
+        <w:contextualSpacing/>
+        <w:rPr/>
+      </w:pPr>
+      <w:del w:id="236" w:author="Unknown Author" w:date="2014-04-18T17:05:00Z">
+        <w:r>
+          <w:rPr/>
+        </w:r>
+      </w:del>
+    </w:p>
+    <w:p>
+      <w:pPr>
+        <w:pStyle w:val="Normal"/>
+        <w:spacing w:lineRule="auto" w:line="240" w:before="0" w:after="0"/>
+        <w:contextualSpacing/>
+        <w:rPr/>
+      </w:pPr>
+      <w:del w:id="237" w:author="Unknown Author" w:date="2014-04-18T17:05:00Z">
+        <w:r>
+          <w:rPr/>
+        </w:r>
+      </w:del>
+    </w:p>
+    <w:p>
+      <w:pPr>
+        <w:pStyle w:val="Normal"/>
+        <w:spacing w:lineRule="auto" w:line="240" w:before="0" w:after="0"/>
+        <w:contextualSpacing/>
+        <w:rPr/>
+      </w:pPr>
+      <w:del w:id="238" w:author="Jamie" w:date="2014-04-16T10:04:00Z">
         <w:r>
           <w:rPr/>
           <w:tab/>
@@ -5789,7 +5993,7 @@
         <w:contextualSpacing/>
         <w:rPr/>
       </w:pPr>
-      <w:del w:id="214" w:author="Jamie" w:date="2014-04-16T10:04:00Z">
+      <w:del w:id="239" w:author="Jamie" w:date="2014-04-16T10:04:00Z">
         <w:r>
           <w:rPr/>
           <w:tab/>
@@ -5804,7 +6008,7 @@
         <w:contextualSpacing/>
         <w:rPr/>
       </w:pPr>
-      <w:del w:id="215" w:author="Jamie" w:date="2014-04-16T10:04:00Z">
+      <w:del w:id="240" w:author="Jamie" w:date="2014-04-16T10:04:00Z">
         <w:r>
           <w:rPr/>
           <w:tab/>
@@ -5819,7 +6023,7 @@
         <w:contextualSpacing/>
         <w:rPr/>
       </w:pPr>
-      <w:del w:id="216" w:author="Jamie" w:date="2014-04-16T10:04:00Z">
+      <w:del w:id="241" w:author="Jamie" w:date="2014-04-16T10:04:00Z">
         <w:r>
           <w:rPr/>
           <w:tab/>
@@ -5835,7 +6039,7 @@
         <w:contextualSpacing/>
         <w:rPr/>
       </w:pPr>
-      <w:del w:id="217" w:author="Jamie" w:date="2014-04-16T10:04:00Z">
+      <w:del w:id="242" w:author="Jamie" w:date="2014-04-16T10:04:00Z">
         <w:r>
           <w:rPr/>
           <w:tab/>
@@ -5851,7 +6055,7 @@
         <w:contextualSpacing/>
         <w:rPr/>
       </w:pPr>
-      <w:del w:id="218" w:author="Jamie" w:date="2014-04-16T10:04:00Z">
+      <w:del w:id="243" w:author="Jamie" w:date="2014-04-16T10:04:00Z">
         <w:r>
           <w:rPr/>
           <w:tab/>
@@ -5877,12 +6081,25 @@
         <w:contextualSpacing/>
         <w:rPr/>
       </w:pPr>
+      <w:ins w:id="244" w:author="Unknown Author" w:date="2014-04-18T17:05:00Z">
+        <w:r>
+          <w:rPr/>
+        </w:r>
+      </w:ins>
+    </w:p>
+    <w:p>
+      <w:pPr>
+        <w:pStyle w:val="Normal"/>
+        <w:spacing w:lineRule="auto" w:line="240" w:before="0" w:after="0"/>
+        <w:contextualSpacing/>
+        <w:rPr/>
+      </w:pPr>
       <w:r>
         <w:rPr/>
         <w:tab/>
         <w:t>// get ratio</w:t>
       </w:r>
-      <w:ins w:id="219" w:author="Jamie" w:date="2014-04-17T10:03:00Z">
+      <w:ins w:id="245" w:author="Jamie" w:date="2014-04-17T10:03:00Z">
         <w:r>
           <w:rPr/>
           <w:t xml:space="preserve"> as a percentage</w:t>
@@ -5900,13 +6117,13 @@
         <w:rPr/>
         <w:tab/>
       </w:r>
-      <w:del w:id="220" w:author="Jamie" w:date="2014-04-17T10:02:00Z">
+      <w:del w:id="246" w:author="Jamie" w:date="2014-04-17T10:02:00Z">
         <w:r>
           <w:rPr/>
           <w:delText xml:space="preserve">float </w:delText>
         </w:r>
       </w:del>
-      <w:ins w:id="221" w:author="Jamie" w:date="2014-04-17T10:02:00Z">
+      <w:ins w:id="247" w:author="Jamie" w:date="2014-04-17T10:02:00Z">
         <w:r>
           <w:rPr/>
           <w:t xml:space="preserve">int </w:t>
@@ -5941,14 +6158,30 @@
       <w:r>
         <w:rPr/>
         <w:tab/>
-        <w:t>return ratio</w:t>
-      </w:r>
-      <w:ins w:id="222" w:author="Jamie" w:date="2014-04-17T10:02:00Z">
+        <w:t xml:space="preserve">return </w:t>
+      </w:r>
+      <w:ins w:id="248" w:author="Unknown Author" w:date="2014-04-18T17:25:00Z">
+        <w:r>
+          <w:rPr/>
+          <w:t>int(</w:t>
+        </w:r>
+      </w:ins>
+      <w:r>
+        <w:rPr/>
+        <w:t>ratio</w:t>
+      </w:r>
+      <w:ins w:id="249" w:author="Jamie" w:date="2014-04-17T10:02:00Z">
         <w:r>
           <w:rPr/>
           <w:t xml:space="preserve"> * 100</w:t>
         </w:r>
       </w:ins>
+      <w:ins w:id="250" w:author="Unknown Author" w:date="2014-04-18T17:26:00Z">
+        <w:r>
+          <w:rPr/>
+          <w:t>)</w:t>
+        </w:r>
+      </w:ins>
       <w:r>
         <w:rPr/>
         <w:t>;</w:t>
@@ -6009,7 +6242,7 @@
         <w:contextualSpacing/>
         <w:rPr/>
       </w:pPr>
-      <w:ins w:id="223" w:author="Unknown Author" w:date="2014-04-18T14:02:00Z">
+      <w:ins w:id="251" w:author="Unknown Author" w:date="2014-04-18T14:02:00Z">
         <w:r>
           <w:rPr/>
           <w:t xml:space="preserve">4. </w:t>
@@ -6366,12 +6599,12 @@
       <w:widowControl/>
       <w:suppressAutoHyphens w:val="true"/>
       <w:bidi w:val="0"/>
-      <w:spacing w:before="0" w:after="200" w:lineRule="auto" w:line="276"/>
+      <w:spacing w:lineRule="auto" w:line="276" w:before="0" w:after="200"/>
       <w:jc w:val="left"/>
     </w:pPr>
     <w:rPr>
       <w:rFonts w:ascii="Calibri" w:hAnsi="Calibri" w:eastAsia="SimSun" w:cs="Calibri"/>
-      <w:color w:val="auto"/>
+      <w:color w:val="00000A"/>
       <w:sz w:val="22"/>
       <w:szCs w:val="22"/>
       <w:lang w:val="en-US" w:eastAsia="en-US" w:bidi="ar-SA"/>
@@ -6649,10 +6882,10 @@
     </w:pPr>
     <w:rPr>
       <w:rFonts w:ascii="Calibri" w:hAnsi="Calibri" w:eastAsia="SimSun" w:cs="Calibri"/>
-      <w:color w:val="auto"/>
+      <w:color w:val="00000A"/>
       <w:sz w:val="22"/>
       <w:szCs w:val="22"/>
-      <w:lang w:eastAsia="ja-JP" w:val="en-US" w:bidi="ar-SA"/>
+      <w:lang w:val="en-US" w:eastAsia="ja-JP" w:bidi="ar-SA"/>
     </w:rPr>
   </w:style>
   <w:style w:type="paragraph" w:styleId="Header">
@@ -6715,7 +6948,7 @@
       <w:widowControl/>
       <w:suppressAutoHyphens w:val="true"/>
       <w:bidi w:val="0"/>
-      <w:spacing w:before="0" w:after="200" w:lineRule="auto" w:line="276"/>
+      <w:spacing w:lineRule="auto" w:line="276" w:before="0" w:after="200"/>
       <w:jc w:val="left"/>
     </w:pPr>
     <w:rPr>

</xml_diff>